<commit_message>
Report and tarrif card changes
</commit_message>
<xml_diff>
--- a/Reports/StandardSalesInvoice.docx
+++ b/Reports/StandardSalesInvoice.docx
@@ -161,7 +161,7 @@
                               </pic:cNvPicPr>
                             </pic:nvPicPr>
                             <pic:blipFill>
-                              <a:blip r:embed="rId7">
+                              <a:blip r:embed="rId8">
                                 <a:extLst>
                                   <a:ext uri="{28A0092B-C50C-407E-A947-70E740481C1C}">
                                     <a14:useLocalDpi xmlns:a14="http://schemas.microsoft.com/office/drawing/2010/main" val="0"/>
@@ -1061,6 +1061,8 @@
             </w:tc>
           </w:sdtContent>
         </w:sdt>
+        <w:bookmarkStart w:name="_GoBack" w:id="0"/>
+        <w:bookmarkEnd w:id="0"/>
       </w:tr>
       <w:tr>
         <w:sdt>
@@ -1226,21 +1228,25 @@
         <w:tblLook w:val="04A0" w:firstRow="1" w:lastRow="0" w:firstColumn="1" w:lastColumn="0" w:noHBand="0" w:noVBand="1"/>
       </w:tblPr>
       <w:tblGrid>
-        <w:gridCol w:w="7920"/>
-        <w:gridCol w:w="1260"/>
+        <w:gridCol w:w="7290"/>
+        <w:gridCol w:w="1890"/>
         <w:gridCol w:w="1350"/>
       </w:tblGrid>
       <w:tr>
         <w:trPr>
-          <w:trHeight w:val="546"/>
+          <w:trHeight w:val="355"/>
         </w:trPr>
         <w:sdt>
           <w:sdtPr>
+            <w:rPr>
+              <w:sz w:val="22"/>
+              <w:szCs w:val="22"/>
+            </w:rPr>
             <w:alias w:val="#Nav: /Header/Line/Description_Line_Lbl"/>
             <w:tag w:val="#Nav: TBMS Sales Invoice/50113"/>
             <w:id w:val="1545399846"/>
             <w:placeholder>
-              <w:docPart w:val="EECFABA52CBC47A4B99329692258A98E"/>
+              <w:docPart w:val="59AE13717A204FD3A6D3A21C752FAE96"/>
             </w:placeholder>
             <w:dataBinding w:prefixMappings="xmlns:ns0='urn:microsoft-dynamics-nav/reports/TBMS Sales Invoice/50113/'" w:xpath="/ns0:NavWordReportXmlPart[1]/ns0:Header[1]/ns0:Line[1]/ns0:Description_Line_Lbl[1]" w:storeItemID="{99AD73C9-F048-4C91-9166-08FF819B0510}"/>
             <w:text/>
@@ -1249,15 +1255,19 @@
           <w:sdtContent>
             <w:tc>
               <w:tcPr>
-                <w:tcW w:w="7920" w:type="dxa"/>
+                <w:tcW w:w="7290" w:type="dxa"/>
                 <w:shd w:val="clear" w:color="auto" w:fill="0070C0"/>
-                <w:vAlign w:val="bottom"/>
+                <w:vAlign w:val="center"/>
               </w:tcPr>
               <w:p>
                 <w:pPr>
                   <w:pStyle w:val="HeaderCaptionLeft"/>
                 </w:pPr>
                 <w:r>
+                  <w:rPr>
+                    <w:sz w:val="22"/>
+                    <w:szCs w:val="22"/>
+                  </w:rPr>
                   <w:t>Description_Line_Lbl</w:t>
                 </w:r>
               </w:p>
@@ -1266,30 +1276,41 @@
         </w:sdt>
         <w:sdt>
           <w:sdtPr>
-            <w:alias w:val="#Nav: /Header/Line/LineAmount_Lbl"/>
+            <w:rPr>
+              <w:sz w:val="24"/>
+              <w:szCs w:val="24"/>
+            </w:rPr>
+            <w:id w:val="-2140563821"/>
+            <w:placeholder>
+              <w:docPart w:val="DefaultPlaceholder_-1854013440"/>
+            </w:placeholder>
+            <w:dataBinding w:prefixMappings="xmlns:ns0='urn:microsoft-dynamics-nav/reports/TBMS Sales Invoice/50113/'" w:xpath="/ns0:NavWordReportXmlPart[1]/ns0:Header[1]/ns0:Line[1]/ns0:LineAmount_Line_Lbl[1]" w:storeItemID="{99AD73C9-F048-4C91-9166-08FF819B0510}"/>
+            <w:text/>
+            <w:alias w:val="#Nav: /Header/Line/LineAmount_Line_Lbl"/>
             <w:tag w:val="#Nav: TBMS Sales Invoice/50113"/>
-            <w:id w:val="-1881476720"/>
-            <w:placeholder>
-              <w:docPart w:val="48CD615CA53F49089EE92B65138F9ED3"/>
-            </w:placeholder>
-            <w:dataBinding w:prefixMappings="xmlns:ns0='urn:microsoft-dynamics-nav/reports/TBMS Sales Invoice/50113/'" w:xpath="/ns0:NavWordReportXmlPart[1]/ns0:Header[1]/ns0:Line[1]/ns0:LineAmount_Lbl[1]" w:storeItemID="{DFF8BEC2-C0A4-435F-9715-E42E03FFB647}"/>
-            <w:text/>
           </w:sdtPr>
-          <w:sdtEndPr/>
           <w:sdtContent>
             <w:tc>
               <w:tcPr>
-                <w:tcW w:w="2610" w:type="dxa"/>
+                <w:tcW w:w="3240" w:type="dxa"/>
                 <w:gridSpan w:val="2"/>
                 <w:shd w:val="clear" w:color="auto" w:fill="0070C0"/>
-                <w:vAlign w:val="bottom"/>
+                <w:vAlign w:val="center"/>
               </w:tcPr>
               <w:p>
                 <w:pPr>
                   <w:pStyle w:val="HeaderCaptionRight"/>
+                  <w:rPr>
+                    <w:sz w:val="24"/>
+                    <w:szCs w:val="24"/>
+                  </w:rPr>
                 </w:pPr>
                 <w:r>
-                  <w:t>LineAmount_Lbl</w:t>
+                  <w:rPr>
+                    <w:sz w:val="24"/>
+                    <w:szCs w:val="24"/>
+                  </w:rPr>
+                  <w:t>LineAmount_Line_Lbl</w:t>
                 </w:r>
               </w:p>
             </w:tc>
@@ -1298,9 +1319,6 @@
       </w:tr>
       <w:sdt>
         <w:sdtPr>
-          <w:rPr>
-            <w:sz w:val="22"/>
-          </w:rPr>
           <w:alias w:val="#Nav: /Header/Line"/>
           <w:tag w:val="#Nav: TBMS Sales Invoice/50113"/>
           <w:id w:val="1327254768"/>
@@ -1311,12 +1329,9 @@
         <w:sdtContent>
           <w:sdt>
             <w:sdtPr>
-              <w:rPr>
-                <w:sz w:val="22"/>
-              </w:rPr>
               <w:id w:val="872800820"/>
               <w:placeholder>
-                <w:docPart w:val="86E9F9DA871840DC95F5E262BDCEC5F9"/>
+                <w:docPart w:val="6266573656064442ADDBDEE748A5D382"/>
               </w:placeholder>
               <w15:repeatingSectionItem/>
             </w:sdtPr>
@@ -1324,58 +1339,78 @@
             <w:sdtContent>
               <w:tr>
                 <w:trPr>
-                  <w:trHeight w:val="230"/>
+                  <w:trHeight w:val="144"/>
                 </w:trPr>
-                <w:sdt>
-                  <w:sdtPr>
-                    <w:rPr>
-                      <w:sz w:val="22"/>
-                    </w:rPr>
-                    <w:alias w:val="#Nav: /Header/Line/Description_Line"/>
-                    <w:tag w:val="#Nav: TBMS Sales Invoice/50113"/>
-                    <w:id w:val="-1420935410"/>
-                    <w:placeholder>
-                      <w:docPart w:val="FE2440C279C749C99D5A7A43EFFA3BB2"/>
-                    </w:placeholder>
-                    <w:dataBinding w:prefixMappings="xmlns:ns0='urn:microsoft-dynamics-nav/reports/TBMS Sales Invoice/50113/'" w:xpath="/ns0:NavWordReportXmlPart[1]/ns0:Header[1]/ns0:Line[1]/ns0:Description_Line[1]" w:storeItemID="{99AD73C9-F048-4C91-9166-08FF819B0510}"/>
-                    <w:text/>
-                  </w:sdtPr>
-                  <w:sdtEndPr/>
-                  <w:sdtContent>
-                    <w:tc>
-                      <w:tcPr>
-                        <w:tcW w:w="7920" w:type="dxa"/>
-                        <w:tcBorders>
-                          <w:bottom w:val="single" w:color="8496B0" w:themeColor="text2" w:themeTint="99" w:sz="4" w:space="0"/>
-                        </w:tcBorders>
-                      </w:tcPr>
+                <w:tc>
+                  <w:tcPr>
+                    <w:tcW w:w="7290" w:type="dxa"/>
+                    <w:tcBorders>
+                      <w:bottom w:val="single" w:color="8496B0" w:themeColor="text2" w:themeTint="99" w:sz="4" w:space="0"/>
+                    </w:tcBorders>
+                    <w:vAlign w:val="center"/>
+                  </w:tcPr>
+                  <w:p>
+                    <w:pPr>
+                      <w:pStyle w:val="LeftAlign"/>
+                      <w:tabs>
+                        <w:tab w:val="left" w:pos="2534"/>
+                      </w:tabs>
+                      <w:spacing w:after="0"/>
+                    </w:pPr>
+                    <w:sdt>
+                      <w:sdtPr>
+                        <w:alias w:val="#Nav: /Header/Line/TBMSDescription"/>
+                        <w:tag w:val="#Nav: TBMS Sales Invoice/50113"/>
+                        <w:id w:val="-628169876"/>
+                        <w:placeholder>
+                          <w:docPart w:val="32837F8BE23D4B7487D81A06FCD913A2"/>
+                        </w:placeholder>
+                        <w:dataBinding w:prefixMappings="xmlns:ns0='urn:microsoft-dynamics-nav/reports/TBMS Sales Invoice/50113/'" w:xpath="/ns0:NavWordReportXmlPart[1]/ns0:Header[1]/ns0:Line[1]/ns0:TBMSDescription[1]" w:storeItemID="{99AD73C9-F048-4C91-9166-08FF819B0510}"/>
+                        <w:text/>
+                      </w:sdtPr>
+                      <w:sdtEndPr/>
+                      <w:sdtContent>
+                        <w:r>
+                          <w:t>TBMSDescription</w:t>
+                        </w:r>
+                      </w:sdtContent>
+                    </w:sdt>
+                    <w:r>
+                      <w:tab/>
+                    </w:r>
+                  </w:p>
+                  <w:sdt>
+                    <w:sdtPr>
+                      <w:alias w:val="#Nav: /Header/Line/TBMSDescription2"/>
+                      <w:tag w:val="#Nav: TBMS Sales Invoice/50113"/>
+                      <w:id w:val="-261916895"/>
+                      <w:placeholder>
+                        <w:docPart w:val="32837F8BE23D4B7487D81A06FCD913A2"/>
+                      </w:placeholder>
+                      <w:dataBinding w:prefixMappings="xmlns:ns0='urn:microsoft-dynamics-nav/reports/TBMS Sales Invoice/50113/'" w:xpath="/ns0:NavWordReportXmlPart[1]/ns0:Header[1]/ns0:Line[1]/ns0:TBMSDescription2[1]" w:storeItemID="{99AD73C9-F048-4C91-9166-08FF819B0510}"/>
+                      <w:text/>
+                    </w:sdtPr>
+                    <w:sdtEndPr/>
+                    <w:sdtContent>
                       <w:p>
                         <w:pPr>
                           <w:pStyle w:val="LeftAlign"/>
-                          <w:rPr>
-                            <w:sz w:val="22"/>
-                          </w:rPr>
+                          <w:spacing w:after="0"/>
                         </w:pPr>
                         <w:r>
-                          <w:rPr>
-                            <w:sz w:val="22"/>
-                          </w:rPr>
-                          <w:t>Description_Line</w:t>
+                          <w:t>TBMSDescription2</w:t>
                         </w:r>
                       </w:p>
-                    </w:tc>
-                  </w:sdtContent>
-                </w:sdt>
+                    </w:sdtContent>
+                  </w:sdt>
+                </w:tc>
                 <w:sdt>
                   <w:sdtPr>
-                    <w:rPr>
-                      <w:sz w:val="22"/>
-                    </w:rPr>
                     <w:alias w:val="#Nav: /Header/Line/LineAmount_Line"/>
                     <w:tag w:val="#Nav: TBMS Sales Invoice/50113"/>
                     <w:id w:val="-1829895906"/>
                     <w:placeholder>
-                      <w:docPart w:val="ADCEA80139AE4CDF8CD5AB3D71C94048"/>
+                      <w:docPart w:val="89699546727F4F75B4AE2AEBE14A8C02"/>
                     </w:placeholder>
                     <w:dataBinding w:prefixMappings="xmlns:ns0='urn:microsoft-dynamics-nav/reports/TBMS Sales Invoice/50113/'" w:xpath="/ns0:NavWordReportXmlPart[1]/ns0:Header[1]/ns0:Line[1]/ns0:LineAmount_Line[1]" w:storeItemID="{99AD73C9-F048-4C91-9166-08FF819B0510}"/>
                     <w:text/>
@@ -1384,23 +1419,18 @@
                   <w:sdtContent>
                     <w:tc>
                       <w:tcPr>
-                        <w:tcW w:w="2610" w:type="dxa"/>
+                        <w:tcW w:w="3240" w:type="dxa"/>
                         <w:gridSpan w:val="2"/>
                         <w:tcBorders>
                           <w:bottom w:val="single" w:color="8496B0" w:themeColor="text2" w:themeTint="99" w:sz="4" w:space="0"/>
                         </w:tcBorders>
+                        <w:vAlign w:val="center"/>
                       </w:tcPr>
                       <w:p>
                         <w:pPr>
                           <w:pStyle w:val="RightAlign"/>
-                          <w:rPr>
-                            <w:sz w:val="22"/>
-                          </w:rPr>
                         </w:pPr>
                         <w:r>
-                          <w:rPr>
-                            <w:sz w:val="22"/>
-                          </w:rPr>
                           <w:t>LineAmount_Line</w:t>
                         </w:r>
                       </w:p>
@@ -1436,16 +1466,19 @@
               </w:rPr>
               <w:id w:val="1255472063"/>
               <w:placeholder>
-                <w:docPart w:val="88126546D70644B097DE73407B00A163"/>
+                <w:docPart w:val="C88D59F6EF1548C8894F403E323B7527"/>
               </w:placeholder>
               <w15:repeatingSectionItem/>
             </w:sdtPr>
             <w:sdtEndPr/>
             <w:sdtContent>
               <w:tr>
+                <w:trPr>
+                  <w:trHeight w:val="598"/>
+                </w:trPr>
                 <w:tc>
                   <w:tcPr>
-                    <w:tcW w:w="7920" w:type="dxa"/>
+                    <w:tcW w:w="7290" w:type="dxa"/>
                     <w:tcBorders>
                       <w:bottom w:val="single" w:color="8496B0" w:themeColor="text2" w:themeTint="99" w:sz="4" w:space="0"/>
                     </w:tcBorders>
@@ -1458,11 +1491,15 @@
                 </w:tc>
                 <w:sdt>
                   <w:sdtPr>
+                    <w:rPr>
+                      <w:sz w:val="20"/>
+                      <w:szCs w:val="20"/>
+                    </w:rPr>
                     <w:alias w:val="#Nav: /Header/ReportTotalsLine/Description_ReportTotalsLine"/>
                     <w:tag w:val="#Nav: TBMS Sales Invoice/50113"/>
                     <w:id w:val="1245147859"/>
                     <w:placeholder>
-                      <w:docPart w:val="66580E390B50402BB524D352EC0D7505"/>
+                      <w:docPart w:val="D4A9247D2D5440CCAA2E774CDD662994"/>
                     </w:placeholder>
                     <w:dataBinding w:prefixMappings="xmlns:ns0='urn:microsoft-dynamics-nav/reports/TBMS Sales Invoice/50113/'" w:xpath="/ns0:NavWordReportXmlPart[1]/ns0:Header[1]/ns0:ReportTotalsLine[1]/ns0:Description_ReportTotalsLine[1]" w:storeItemID="{99AD73C9-F048-4C91-9166-08FF819B0510}"/>
                     <w:text/>
@@ -1471,7 +1508,7 @@
                   <w:sdtContent>
                     <w:tc>
                       <w:tcPr>
-                        <w:tcW w:w="1260" w:type="dxa"/>
+                        <w:tcW w:w="1890" w:type="dxa"/>
                         <w:tcBorders>
                           <w:bottom w:val="single" w:color="8496B0" w:themeColor="text2" w:themeTint="99" w:sz="4" w:space="0"/>
                         </w:tcBorders>
@@ -1483,6 +1520,10 @@
                         </w:pPr>
                         <w:proofErr w:type="spellStart"/>
                         <w:r>
+                          <w:rPr>
+                            <w:sz w:val="20"/>
+                            <w:szCs w:val="20"/>
+                          </w:rPr>
                           <w:t>Description_ReportTotalsLine</w:t>
                         </w:r>
                         <w:proofErr w:type="spellEnd"/>
@@ -1496,7 +1537,7 @@
                     <w:tag w:val="#Nav: TBMS Sales Invoice/50113"/>
                     <w:id w:val="-197393798"/>
                     <w:placeholder>
-                      <w:docPart w:val="66580E390B50402BB524D352EC0D7505"/>
+                      <w:docPart w:val="D4A9247D2D5440CCAA2E774CDD662994"/>
                     </w:placeholder>
                     <w:dataBinding w:prefixMappings="xmlns:ns0='urn:microsoft-dynamics-nav/reports/TBMS Sales Invoice/50113/'" w:xpath="/ns0:NavWordReportXmlPart[1]/ns0:Header[1]/ns0:ReportTotalsLine[1]/ns0:AmountFormatted_ReportTotalsLine[1]" w:storeItemID="{99AD73C9-F048-4C91-9166-08FF819B0510}"/>
                     <w:text/>
@@ -1533,7 +1574,7 @@
         </w:trPr>
         <w:tc>
           <w:tcPr>
-            <w:tcW w:w="7920" w:type="dxa"/>
+            <w:tcW w:w="7290" w:type="dxa"/>
             <w:tcBorders>
               <w:top w:val="single" w:color="8496B0" w:themeColor="text2" w:themeTint="99" w:sz="4" w:space="0"/>
               <w:bottom w:val="single" w:color="002060" w:sz="4" w:space="0"/>
@@ -1551,7 +1592,7 @@
             <w:tag w:val="#Nav: TBMS Sales Invoice/50113"/>
             <w:id w:val="1088344960"/>
             <w:placeholder>
-              <w:docPart w:val="3A316C1B3D9C4AD08235EDBB747B69A2"/>
+              <w:docPart w:val="8B895B3B5900416DB98F58B83CE884E2"/>
             </w:placeholder>
             <w:dataBinding w:prefixMappings="xmlns:ns0='urn:microsoft-dynamics-nav/reports/TBMS Sales Invoice/50113/'" w:xpath="/ns0:NavWordReportXmlPart[1]/ns0:Header[1]/ns0:Totals[1]/ns0:TotalText[1]" w:storeItemID="{99AD73C9-F048-4C91-9166-08FF819B0510}"/>
             <w:text/>
@@ -1560,7 +1601,7 @@
           <w:sdtContent>
             <w:tc>
               <w:tcPr>
-                <w:tcW w:w="1260" w:type="dxa"/>
+                <w:tcW w:w="1890" w:type="dxa"/>
                 <w:tcBorders>
                   <w:top w:val="single" w:color="8496B0" w:themeColor="text2" w:themeTint="99" w:sz="4" w:space="0"/>
                   <w:bottom w:val="single" w:color="002060" w:sz="4" w:space="0"/>
@@ -1586,7 +1627,7 @@
             <w:tag w:val="#Nav: TBMS Sales Invoice/50113"/>
             <w:id w:val="1661501859"/>
             <w:placeholder>
-              <w:docPart w:val="A6A28BF282FE47E2A284807189B9D3AB"/>
+              <w:docPart w:val="E4A32203D71D47A2A0382F22622D8952"/>
             </w:placeholder>
             <w:dataBinding w:prefixMappings="xmlns:ns0='urn:microsoft-dynamics-nav/reports/TBMS Sales Invoice/50113/'" w:xpath="/ns0:NavWordReportXmlPart[1]/ns0:Header[1]/ns0:Totals[1]/ns0:TotalAmountIncludingVAT[1]" w:storeItemID="{99AD73C9-F048-4C91-9166-08FF819B0510}"/>
             <w:text/>
@@ -1615,231 +1656,6 @@
             </w:tc>
           </w:sdtContent>
         </w:sdt>
-      </w:tr>
-    </w:tbl>
-    <w:p>
-      <w:pPr>
-        <w:pStyle w:val="SubGroupSeparation"/>
-      </w:pPr>
-    </w:p>
-    <w:p>
-      <w:pPr>
-        <w:pStyle w:val="SubGroupSeparation"/>
-      </w:pPr>
-      <w:bookmarkStart w:name="_GoBack" w:id="0"/>
-      <w:bookmarkEnd w:id="0"/>
-    </w:p>
-    <w:tbl>
-      <w:tblPr>
-        <w:tblStyle w:val="TableGrid"/>
-        <w:tblW w:w="0" w:type="auto"/>
-        <w:tblBorders>
-          <w:top w:val="none" w:color="auto" w:sz="0" w:space="0"/>
-          <w:left w:val="none" w:color="auto" w:sz="0" w:space="0"/>
-          <w:bottom w:val="none" w:color="auto" w:sz="0" w:space="0"/>
-          <w:right w:val="none" w:color="auto" w:sz="0" w:space="0"/>
-          <w:insideH w:val="none" w:color="auto" w:sz="0" w:space="0"/>
-          <w:insideV w:val="none" w:color="auto" w:sz="0" w:space="0"/>
-        </w:tblBorders>
-        <w:tblLayout w:type="fixed"/>
-        <w:tblCellMar>
-          <w:left w:w="0" w:type="dxa"/>
-          <w:right w:w="58" w:type="dxa"/>
-        </w:tblCellMar>
-        <w:tblLook w:val="04A0" w:firstRow="1" w:lastRow="0" w:firstColumn="1" w:lastColumn="0" w:noHBand="0" w:noVBand="1"/>
-      </w:tblPr>
-      <w:tblGrid>
-        <w:gridCol w:w="2803"/>
-        <w:gridCol w:w="1474"/>
-      </w:tblGrid>
-      <w:tr>
-        <w:trPr>
-          <w:cantSplit/>
-          <w:trHeight w:val="450"/>
-        </w:trPr>
-        <w:tc>
-          <w:tcPr>
-            <w:tcW w:w="2803" w:type="dxa"/>
-            <w:noWrap/>
-            <w:hideMark/>
-          </w:tcPr>
-          <w:sdt>
-            <w:sdtPr>
-              <w:rPr>
-                <w:rFonts w:asciiTheme="majorHAnsi" w:hAnsiTheme="majorHAnsi"/>
-                <w:b w:val="0"/>
-                <w:color w:val="0070C0"/>
-                <w:szCs w:val="18"/>
-              </w:rPr>
-              <w:alias w:val="#Nav: /Header/Totals/AmountSubjectToSalesTaxLbl"/>
-              <w:tag w:val="#Nav: TBMS Sales Invoice/50113"/>
-              <w:id w:val="381217744"/>
-              <w:placeholder>
-                <w:docPart w:val="48F4C245B9894490996C0E90D6511DC8"/>
-              </w:placeholder>
-              <w:dataBinding w:prefixMappings="xmlns:ns0='urn:microsoft-dynamics-nav/reports/TBMS Sales Invoice/50113/'" w:xpath="/ns0:NavWordReportXmlPart[1]/ns0:Header[1]/ns0:Totals[1]/ns0:AmountSubjectToSalesTaxLbl[1]" w:storeItemID="{DFF8BEC2-C0A4-435F-9715-E42E03FFB647}"/>
-              <w:text/>
-            </w:sdtPr>
-            <w:sdtEndPr/>
-            <w:sdtContent>
-              <w:p>
-                <w:pPr>
-                  <w:pStyle w:val="Heading1"/>
-                  <w:spacing w:line="240" w:lineRule="exact"/>
-                  <w:outlineLvl w:val="0"/>
-                  <w:rPr>
-                    <w:rFonts w:asciiTheme="majorHAnsi" w:hAnsiTheme="majorHAnsi"/>
-                    <w:b w:val="0"/>
-                    <w:color w:val="0070C0"/>
-                    <w:szCs w:val="18"/>
-                  </w:rPr>
-                </w:pPr>
-                <w:proofErr w:type="spellStart"/>
-                <w:r>
-                  <w:rPr>
-                    <w:rFonts w:asciiTheme="majorHAnsi" w:hAnsiTheme="majorHAnsi"/>
-                    <w:b w:val="0"/>
-                    <w:color w:val="0070C0"/>
-                    <w:szCs w:val="18"/>
-                  </w:rPr>
-                  <w:t>AmountSubjectToSalesTaxLbl</w:t>
-                </w:r>
-                <w:proofErr w:type="spellEnd"/>
-              </w:p>
-            </w:sdtContent>
-          </w:sdt>
-        </w:tc>
-        <w:tc>
-          <w:tcPr>
-            <w:tcW w:w="1474" w:type="dxa"/>
-            <w:noWrap/>
-            <w:tcMar>
-              <w:top w:w="0" w:type="dxa"/>
-              <w:left w:w="58" w:type="dxa"/>
-              <w:bottom w:w="0" w:type="dxa"/>
-              <w:right w:w="58" w:type="dxa"/>
-            </w:tcMar>
-            <w:hideMark/>
-          </w:tcPr>
-          <w:sdt>
-            <w:sdtPr>
-              <w:alias w:val="#Nav: /Header/Totals/AmountSubjectToSalesTax"/>
-              <w:tag w:val="#Nav: TBMS Sales Invoice/50113"/>
-              <w:id w:val="1164132221"/>
-              <w:placeholder>
-                <w:docPart w:val="5A25CCEC7D174D89A599F98C88D2BA79"/>
-              </w:placeholder>
-              <w:dataBinding w:prefixMappings="xmlns:ns0='urn:microsoft-dynamics-nav/reports/TBMS Sales Invoice/50113/'" w:xpath="/ns0:NavWordReportXmlPart[1]/ns0:Header[1]/ns0:Totals[1]/ns0:AmountSubjectToSalesTax[1]" w:storeItemID="{DFF8BEC2-C0A4-435F-9715-E42E03FFB647}"/>
-              <w:text/>
-            </w:sdtPr>
-            <w:sdtEndPr/>
-            <w:sdtContent>
-              <w:p>
-                <w:pPr>
-                  <w:pStyle w:val="ForceRightNoSpacing"/>
-                  <w:spacing w:line="240" w:lineRule="exact"/>
-                </w:pPr>
-                <w:r>
-                  <w:t>AmountSubjectToSalesTax</w:t>
-                </w:r>
-              </w:p>
-            </w:sdtContent>
-          </w:sdt>
-        </w:tc>
-      </w:tr>
-      <w:tr>
-        <w:trPr>
-          <w:cantSplit/>
-          <w:trHeight w:val="540"/>
-        </w:trPr>
-        <w:tc>
-          <w:tcPr>
-            <w:tcW w:w="2803" w:type="dxa"/>
-            <w:noWrap/>
-          </w:tcPr>
-          <w:sdt>
-            <w:sdtPr>
-              <w:rPr>
-                <w:rFonts w:asciiTheme="majorHAnsi" w:hAnsiTheme="majorHAnsi"/>
-                <w:b w:val="0"/>
-                <w:color w:val="0070C0"/>
-                <w:szCs w:val="18"/>
-              </w:rPr>
-              <w:alias w:val="#Nav: /Header/Totals/AmountExemptFromSalesTaxLbl"/>
-              <w:tag w:val="#Nav: TBMS Sales Invoice/50113"/>
-              <w:id w:val="-277572845"/>
-              <w:placeholder>
-                <w:docPart w:val="E71F1316A67441DA930CFACCD0AC3E5F"/>
-              </w:placeholder>
-              <w:dataBinding w:prefixMappings="xmlns:ns0='urn:microsoft-dynamics-nav/reports/TBMS Sales Invoice/50113/'" w:xpath="/ns0:NavWordReportXmlPart[1]/ns0:Header[1]/ns0:Totals[1]/ns0:AmountExemptFromSalesTaxLbl[1]" w:storeItemID="{DFF8BEC2-C0A4-435F-9715-E42E03FFB647}"/>
-              <w:text/>
-            </w:sdtPr>
-            <w:sdtEndPr/>
-            <w:sdtContent>
-              <w:p>
-                <w:pPr>
-                  <w:pStyle w:val="Heading1"/>
-                  <w:spacing w:line="240" w:lineRule="exact"/>
-                  <w:outlineLvl w:val="0"/>
-                  <w:rPr>
-                    <w:rFonts w:asciiTheme="majorHAnsi" w:hAnsiTheme="majorHAnsi"/>
-                    <w:b w:val="0"/>
-                    <w:color w:val="0070C0"/>
-                    <w:szCs w:val="18"/>
-                  </w:rPr>
-                </w:pPr>
-                <w:proofErr w:type="spellStart"/>
-                <w:r>
-                  <w:rPr>
-                    <w:rFonts w:asciiTheme="majorHAnsi" w:hAnsiTheme="majorHAnsi"/>
-                    <w:b w:val="0"/>
-                    <w:color w:val="0070C0"/>
-                    <w:szCs w:val="18"/>
-                  </w:rPr>
-                  <w:t>AmountExemptFromSalesTaxLbl</w:t>
-                </w:r>
-                <w:proofErr w:type="spellEnd"/>
-              </w:p>
-            </w:sdtContent>
-          </w:sdt>
-        </w:tc>
-        <w:tc>
-          <w:tcPr>
-            <w:tcW w:w="1474" w:type="dxa"/>
-            <w:noWrap/>
-            <w:tcMar>
-              <w:top w:w="0" w:type="dxa"/>
-              <w:left w:w="58" w:type="dxa"/>
-              <w:bottom w:w="0" w:type="dxa"/>
-              <w:right w:w="58" w:type="dxa"/>
-            </w:tcMar>
-            <w:hideMark/>
-          </w:tcPr>
-          <w:sdt>
-            <w:sdtPr>
-              <w:alias w:val="#Nav: /Header/Totals/AmountExemptFromSalesTax"/>
-              <w:tag w:val="#Nav: TBMS Sales Invoice/50113"/>
-              <w:id w:val="1747686538"/>
-              <w:placeholder>
-                <w:docPart w:val="29131EBE34804A1581053CE1F01F64F4"/>
-              </w:placeholder>
-              <w:dataBinding w:prefixMappings="xmlns:ns0='urn:microsoft-dynamics-nav/reports/TBMS Sales Invoice/50113/'" w:xpath="/ns0:NavWordReportXmlPart[1]/ns0:Header[1]/ns0:Totals[1]/ns0:AmountExemptFromSalesTax[1]" w:storeItemID="{DFF8BEC2-C0A4-435F-9715-E42E03FFB647}"/>
-              <w:text/>
-            </w:sdtPr>
-            <w:sdtEndPr/>
-            <w:sdtContent>
-              <w:p>
-                <w:pPr>
-                  <w:pStyle w:val="ForceRightNoSpacing"/>
-                  <w:spacing w:line="240" w:lineRule="exact"/>
-                </w:pPr>
-                <w:r>
-                  <w:t>AmountExemptFromSalesTax</w:t>
-                </w:r>
-              </w:p>
-            </w:sdtContent>
-          </w:sdt>
-        </w:tc>
       </w:tr>
     </w:tbl>
     <w:p>
@@ -2154,7 +1970,7 @@
               </wp:anchor>
             </w:drawing>
           </mc:Choice>
-          <mc:Fallback xmlns:a14="http://schemas.microsoft.com/office/drawing/2010/main" xmlns:pic="http://schemas.openxmlformats.org/drawingml/2006/picture" xmlns:a="http://schemas.openxmlformats.org/drawingml/2006/main">
+          <mc:Fallback>
             <w:pict>
               <v:shapetype id="_x0000_t202" coordsize="21600,21600" o:spt="202" path="m,l,21600r21600,l21600,xe">
                 <v:stroke joinstyle="miter"/>
@@ -2408,12 +2224,12 @@
     </w:p>
     <w:p/>
     <w:sectPr>
-      <w:headerReference w:type="even" r:id="rId8"/>
-      <w:headerReference w:type="default" r:id="rId9"/>
-      <w:footerReference w:type="even" r:id="rId10"/>
-      <w:footerReference w:type="default" r:id="rId11"/>
-      <w:headerReference w:type="first" r:id="rId12"/>
-      <w:footerReference w:type="first" r:id="rId13"/>
+      <w:headerReference w:type="even" r:id="rId9"/>
+      <w:headerReference w:type="default" r:id="rId10"/>
+      <w:footerReference w:type="even" r:id="rId11"/>
+      <w:footerReference w:type="default" r:id="rId12"/>
+      <w:headerReference w:type="first" r:id="rId13"/>
+      <w:footerReference w:type="first" r:id="rId14"/>
       <w:pgSz w:w="12240" w:h="15840" w:code="1"/>
       <w:pgMar w:top="567" w:right="567" w:bottom="567" w:left="1134" w:header="567" w:footer="567" w:gutter="0"/>
       <w:cols w:space="708"/>
@@ -4848,377 +4664,6 @@
     </w:docPart>
     <w:docPart>
       <w:docPartPr>
-        <w:name w:val="EECFABA52CBC47A4B99329692258A98E"/>
-        <w:category>
-          <w:name w:val="General"/>
-          <w:gallery w:val="placeholder"/>
-        </w:category>
-        <w:types>
-          <w:type w:val="bbPlcHdr"/>
-        </w:types>
-        <w:behaviors>
-          <w:behavior w:val="content"/>
-        </w:behaviors>
-        <w:guid w:val="{B5CE9450-96E9-4500-BCDA-95712B5A746D}"/>
-      </w:docPartPr>
-      <w:docPartBody>
-        <w:p>
-          <w:pPr>
-            <w:pStyle w:val="EECFABA52CBC47A4B99329692258A98E"/>
-          </w:pPr>
-          <w:r>
-            <w:rPr>
-              <w:rStyle w:val="PlaceholderText"/>
-            </w:rPr>
-            <w:t>Click here to enter text.</w:t>
-          </w:r>
-        </w:p>
-      </w:docPartBody>
-    </w:docPart>
-    <w:docPart>
-      <w:docPartPr>
-        <w:name w:val="48CD615CA53F49089EE92B65138F9ED3"/>
-        <w:category>
-          <w:name w:val="General"/>
-          <w:gallery w:val="placeholder"/>
-        </w:category>
-        <w:types>
-          <w:type w:val="bbPlcHdr"/>
-        </w:types>
-        <w:behaviors>
-          <w:behavior w:val="content"/>
-        </w:behaviors>
-        <w:guid w:val="{3A39D834-F576-4805-9CE7-2E2B0583C21D}"/>
-      </w:docPartPr>
-      <w:docPartBody>
-        <w:p>
-          <w:pPr>
-            <w:pStyle w:val="48CD615CA53F49089EE92B65138F9ED3"/>
-          </w:pPr>
-          <w:r>
-            <w:rPr>
-              <w:rStyle w:val="PlaceholderText"/>
-            </w:rPr>
-            <w:t>Click or tap here to enter text.</w:t>
-          </w:r>
-        </w:p>
-      </w:docPartBody>
-    </w:docPart>
-    <w:docPart>
-      <w:docPartPr>
-        <w:name w:val="86E9F9DA871840DC95F5E262BDCEC5F9"/>
-        <w:category>
-          <w:name w:val="General"/>
-          <w:gallery w:val="placeholder"/>
-        </w:category>
-        <w:types>
-          <w:type w:val="bbPlcHdr"/>
-        </w:types>
-        <w:behaviors>
-          <w:behavior w:val="content"/>
-        </w:behaviors>
-        <w:guid w:val="{AD4FFFB4-E8C0-482A-BDD1-D3AA45D0B93F}"/>
-      </w:docPartPr>
-      <w:docPartBody>
-        <w:p>
-          <w:pPr>
-            <w:pStyle w:val="86E9F9DA871840DC95F5E262BDCEC5F9"/>
-          </w:pPr>
-          <w:r>
-            <w:rPr>
-              <w:rStyle w:val="PlaceholderText"/>
-            </w:rPr>
-            <w:t>Enter any content that you want to repeat, including other content controls. You can also insert this control around table rows in order to repeat parts of a table.</w:t>
-          </w:r>
-        </w:p>
-      </w:docPartBody>
-    </w:docPart>
-    <w:docPart>
-      <w:docPartPr>
-        <w:name w:val="FE2440C279C749C99D5A7A43EFFA3BB2"/>
-        <w:category>
-          <w:name w:val="General"/>
-          <w:gallery w:val="placeholder"/>
-        </w:category>
-        <w:types>
-          <w:type w:val="bbPlcHdr"/>
-        </w:types>
-        <w:behaviors>
-          <w:behavior w:val="content"/>
-        </w:behaviors>
-        <w:guid w:val="{8D8BE077-5CEC-405B-B4DC-27728257467A}"/>
-      </w:docPartPr>
-      <w:docPartBody>
-        <w:p>
-          <w:pPr>
-            <w:pStyle w:val="FE2440C279C749C99D5A7A43EFFA3BB2"/>
-          </w:pPr>
-          <w:r>
-            <w:rPr>
-              <w:rStyle w:val="PlaceholderText"/>
-            </w:rPr>
-            <w:t>Click here to enter text.</w:t>
-          </w:r>
-        </w:p>
-      </w:docPartBody>
-    </w:docPart>
-    <w:docPart>
-      <w:docPartPr>
-        <w:name w:val="ADCEA80139AE4CDF8CD5AB3D71C94048"/>
-        <w:category>
-          <w:name w:val="General"/>
-          <w:gallery w:val="placeholder"/>
-        </w:category>
-        <w:types>
-          <w:type w:val="bbPlcHdr"/>
-        </w:types>
-        <w:behaviors>
-          <w:behavior w:val="content"/>
-        </w:behaviors>
-        <w:guid w:val="{E3DDEC8E-5D37-42BC-9A96-7E550829CF8E}"/>
-      </w:docPartPr>
-      <w:docPartBody>
-        <w:p>
-          <w:pPr>
-            <w:pStyle w:val="ADCEA80139AE4CDF8CD5AB3D71C94048"/>
-          </w:pPr>
-          <w:r>
-            <w:rPr>
-              <w:rStyle w:val="PlaceholderText"/>
-            </w:rPr>
-            <w:t>Click here to enter text.</w:t>
-          </w:r>
-        </w:p>
-      </w:docPartBody>
-    </w:docPart>
-    <w:docPart>
-      <w:docPartPr>
-        <w:name w:val="88126546D70644B097DE73407B00A163"/>
-        <w:category>
-          <w:name w:val="General"/>
-          <w:gallery w:val="placeholder"/>
-        </w:category>
-        <w:types>
-          <w:type w:val="bbPlcHdr"/>
-        </w:types>
-        <w:behaviors>
-          <w:behavior w:val="content"/>
-        </w:behaviors>
-        <w:guid w:val="{BEDED247-6F32-418B-9EAC-432705F3B5CF}"/>
-      </w:docPartPr>
-      <w:docPartBody>
-        <w:p>
-          <w:pPr>
-            <w:pStyle w:val="88126546D70644B097DE73407B00A163"/>
-          </w:pPr>
-          <w:r>
-            <w:rPr>
-              <w:rStyle w:val="PlaceholderText"/>
-            </w:rPr>
-            <w:t>Enter any content that you want to repeat, including other content controls. You can also insert this control around table rows in order to repeat parts of a table.</w:t>
-          </w:r>
-        </w:p>
-      </w:docPartBody>
-    </w:docPart>
-    <w:docPart>
-      <w:docPartPr>
-        <w:name w:val="66580E390B50402BB524D352EC0D7505"/>
-        <w:category>
-          <w:name w:val="General"/>
-          <w:gallery w:val="placeholder"/>
-        </w:category>
-        <w:types>
-          <w:type w:val="bbPlcHdr"/>
-        </w:types>
-        <w:behaviors>
-          <w:behavior w:val="content"/>
-        </w:behaviors>
-        <w:guid w:val="{66EA80E0-1AD4-4216-A926-78B8E5853084}"/>
-      </w:docPartPr>
-      <w:docPartBody>
-        <w:p>
-          <w:pPr>
-            <w:pStyle w:val="66580E390B50402BB524D352EC0D7505"/>
-          </w:pPr>
-          <w:r>
-            <w:rPr>
-              <w:rStyle w:val="PlaceholderText"/>
-            </w:rPr>
-            <w:t>Click or tap here to enter text.</w:t>
-          </w:r>
-        </w:p>
-      </w:docPartBody>
-    </w:docPart>
-    <w:docPart>
-      <w:docPartPr>
-        <w:name w:val="3A316C1B3D9C4AD08235EDBB747B69A2"/>
-        <w:category>
-          <w:name w:val="General"/>
-          <w:gallery w:val="placeholder"/>
-        </w:category>
-        <w:types>
-          <w:type w:val="bbPlcHdr"/>
-        </w:types>
-        <w:behaviors>
-          <w:behavior w:val="content"/>
-        </w:behaviors>
-        <w:guid w:val="{0C337869-6073-401B-BAFE-439A23164069}"/>
-      </w:docPartPr>
-      <w:docPartBody>
-        <w:p>
-          <w:pPr>
-            <w:pStyle w:val="3A316C1B3D9C4AD08235EDBB747B69A2"/>
-          </w:pPr>
-          <w:r>
-            <w:rPr>
-              <w:rStyle w:val="PlaceholderText"/>
-            </w:rPr>
-            <w:t>Click or tap here to enter text.</w:t>
-          </w:r>
-        </w:p>
-      </w:docPartBody>
-    </w:docPart>
-    <w:docPart>
-      <w:docPartPr>
-        <w:name w:val="A6A28BF282FE47E2A284807189B9D3AB"/>
-        <w:category>
-          <w:name w:val="General"/>
-          <w:gallery w:val="placeholder"/>
-        </w:category>
-        <w:types>
-          <w:type w:val="bbPlcHdr"/>
-        </w:types>
-        <w:behaviors>
-          <w:behavior w:val="content"/>
-        </w:behaviors>
-        <w:guid w:val="{21F4CCC3-16E4-4943-AF1D-3DEF8E2EBA85}"/>
-      </w:docPartPr>
-      <w:docPartBody>
-        <w:p>
-          <w:pPr>
-            <w:pStyle w:val="A6A28BF282FE47E2A284807189B9D3AB"/>
-          </w:pPr>
-          <w:r>
-            <w:rPr>
-              <w:rStyle w:val="PlaceholderText"/>
-            </w:rPr>
-            <w:t>Click here to enter text.</w:t>
-          </w:r>
-        </w:p>
-      </w:docPartBody>
-    </w:docPart>
-    <w:docPart>
-      <w:docPartPr>
-        <w:name w:val="48F4C245B9894490996C0E90D6511DC8"/>
-        <w:category>
-          <w:name w:val="General"/>
-          <w:gallery w:val="placeholder"/>
-        </w:category>
-        <w:types>
-          <w:type w:val="bbPlcHdr"/>
-        </w:types>
-        <w:behaviors>
-          <w:behavior w:val="content"/>
-        </w:behaviors>
-        <w:guid w:val="{E589768F-827E-4F90-8764-B255747B4ACF}"/>
-      </w:docPartPr>
-      <w:docPartBody>
-        <w:p>
-          <w:pPr>
-            <w:pStyle w:val="48F4C245B9894490996C0E90D6511DC8"/>
-          </w:pPr>
-          <w:r>
-            <w:rPr>
-              <w:rStyle w:val="PlaceholderText"/>
-            </w:rPr>
-            <w:t>Click or tap here to enter text.</w:t>
-          </w:r>
-        </w:p>
-      </w:docPartBody>
-    </w:docPart>
-    <w:docPart>
-      <w:docPartPr>
-        <w:name w:val="5A25CCEC7D174D89A599F98C88D2BA79"/>
-        <w:category>
-          <w:name w:val="General"/>
-          <w:gallery w:val="placeholder"/>
-        </w:category>
-        <w:types>
-          <w:type w:val="bbPlcHdr"/>
-        </w:types>
-        <w:behaviors>
-          <w:behavior w:val="content"/>
-        </w:behaviors>
-        <w:guid w:val="{9BD31C9F-BB0F-4E3E-BF26-BAF1C7FFB757}"/>
-      </w:docPartPr>
-      <w:docPartBody>
-        <w:p>
-          <w:pPr>
-            <w:pStyle w:val="5A25CCEC7D174D89A599F98C88D2BA79"/>
-          </w:pPr>
-          <w:r>
-            <w:t>0.0</w:t>
-          </w:r>
-        </w:p>
-      </w:docPartBody>
-    </w:docPart>
-    <w:docPart>
-      <w:docPartPr>
-        <w:name w:val="E71F1316A67441DA930CFACCD0AC3E5F"/>
-        <w:category>
-          <w:name w:val="General"/>
-          <w:gallery w:val="placeholder"/>
-        </w:category>
-        <w:types>
-          <w:type w:val="bbPlcHdr"/>
-        </w:types>
-        <w:behaviors>
-          <w:behavior w:val="content"/>
-        </w:behaviors>
-        <w:guid w:val="{C75B70D2-A5BB-4E9F-A094-28E683D6C664}"/>
-      </w:docPartPr>
-      <w:docPartBody>
-        <w:p>
-          <w:pPr>
-            <w:pStyle w:val="E71F1316A67441DA930CFACCD0AC3E5F"/>
-          </w:pPr>
-          <w:r>
-            <w:rPr>
-              <w:rStyle w:val="PlaceholderText"/>
-            </w:rPr>
-            <w:t>Click or tap here to enter text.</w:t>
-          </w:r>
-        </w:p>
-      </w:docPartBody>
-    </w:docPart>
-    <w:docPart>
-      <w:docPartPr>
-        <w:name w:val="29131EBE34804A1581053CE1F01F64F4"/>
-        <w:category>
-          <w:name w:val="General"/>
-          <w:gallery w:val="placeholder"/>
-        </w:category>
-        <w:types>
-          <w:type w:val="bbPlcHdr"/>
-        </w:types>
-        <w:behaviors>
-          <w:behavior w:val="content"/>
-        </w:behaviors>
-        <w:guid w:val="{17E9D035-94ED-4126-B4C6-DFD22D258EDC}"/>
-      </w:docPartPr>
-      <w:docPartBody>
-        <w:p>
-          <w:pPr>
-            <w:pStyle w:val="29131EBE34804A1581053CE1F01F64F4"/>
-          </w:pPr>
-          <w:r>
-            <w:t>0.0</w:t>
-          </w:r>
-        </w:p>
-      </w:docPartBody>
-    </w:docPart>
-    <w:docPart>
-      <w:docPartPr>
         <w:name w:val="DefaultPlaceholder_-1854013440"/>
         <w:category>
           <w:name w:val="General"/>
@@ -5417,6 +4862,238 @@
         </w:p>
       </w:docPartBody>
     </w:docPart>
+    <w:docPart>
+      <w:docPartPr>
+        <w:name w:val="59AE13717A204FD3A6D3A21C752FAE96"/>
+        <w:category>
+          <w:name w:val="General"/>
+          <w:gallery w:val="placeholder"/>
+        </w:category>
+        <w:types>
+          <w:type w:val="bbPlcHdr"/>
+        </w:types>
+        <w:behaviors>
+          <w:behavior w:val="content"/>
+        </w:behaviors>
+        <w:guid w:val="{779A8000-AA8B-46AC-8B08-B26D7C5A1C83}"/>
+      </w:docPartPr>
+      <w:docPartBody>
+        <w:p>
+          <w:pPr>
+            <w:pStyle w:val="59AE13717A204FD3A6D3A21C752FAE96"/>
+          </w:pPr>
+          <w:r>
+            <w:rPr>
+              <w:rStyle w:val="PlaceholderText"/>
+            </w:rPr>
+            <w:t>Click here to enter text.</w:t>
+          </w:r>
+        </w:p>
+      </w:docPartBody>
+    </w:docPart>
+    <w:docPart>
+      <w:docPartPr>
+        <w:name w:val="6266573656064442ADDBDEE748A5D382"/>
+        <w:category>
+          <w:name w:val="General"/>
+          <w:gallery w:val="placeholder"/>
+        </w:category>
+        <w:types>
+          <w:type w:val="bbPlcHdr"/>
+        </w:types>
+        <w:behaviors>
+          <w:behavior w:val="content"/>
+        </w:behaviors>
+        <w:guid w:val="{649F0336-09E7-4D71-B878-F812686AE028}"/>
+      </w:docPartPr>
+      <w:docPartBody>
+        <w:p>
+          <w:pPr>
+            <w:pStyle w:val="6266573656064442ADDBDEE748A5D382"/>
+          </w:pPr>
+          <w:r>
+            <w:rPr>
+              <w:rStyle w:val="PlaceholderText"/>
+            </w:rPr>
+            <w:t>Enter any content that you want to repeat, including other content controls. You can also insert this control around table rows in order to repeat parts of a table.</w:t>
+          </w:r>
+        </w:p>
+      </w:docPartBody>
+    </w:docPart>
+    <w:docPart>
+      <w:docPartPr>
+        <w:name w:val="32837F8BE23D4B7487D81A06FCD913A2"/>
+        <w:category>
+          <w:name w:val="General"/>
+          <w:gallery w:val="placeholder"/>
+        </w:category>
+        <w:types>
+          <w:type w:val="bbPlcHdr"/>
+        </w:types>
+        <w:behaviors>
+          <w:behavior w:val="content"/>
+        </w:behaviors>
+        <w:guid w:val="{E619F4FF-AE8E-443B-A594-1F290271F5C2}"/>
+      </w:docPartPr>
+      <w:docPartBody>
+        <w:p>
+          <w:pPr>
+            <w:pStyle w:val="32837F8BE23D4B7487D81A06FCD913A2"/>
+          </w:pPr>
+          <w:r>
+            <w:rPr>
+              <w:rStyle w:val="PlaceholderText"/>
+            </w:rPr>
+            <w:t>Click or tap here to enter text.</w:t>
+          </w:r>
+        </w:p>
+      </w:docPartBody>
+    </w:docPart>
+    <w:docPart>
+      <w:docPartPr>
+        <w:name w:val="89699546727F4F75B4AE2AEBE14A8C02"/>
+        <w:category>
+          <w:name w:val="General"/>
+          <w:gallery w:val="placeholder"/>
+        </w:category>
+        <w:types>
+          <w:type w:val="bbPlcHdr"/>
+        </w:types>
+        <w:behaviors>
+          <w:behavior w:val="content"/>
+        </w:behaviors>
+        <w:guid w:val="{F34F915D-5A5E-49BC-B494-FB7339108E37}"/>
+      </w:docPartPr>
+      <w:docPartBody>
+        <w:p>
+          <w:pPr>
+            <w:pStyle w:val="89699546727F4F75B4AE2AEBE14A8C02"/>
+          </w:pPr>
+          <w:r>
+            <w:rPr>
+              <w:rStyle w:val="PlaceholderText"/>
+            </w:rPr>
+            <w:t>Click here to enter text.</w:t>
+          </w:r>
+        </w:p>
+      </w:docPartBody>
+    </w:docPart>
+    <w:docPart>
+      <w:docPartPr>
+        <w:name w:val="C88D59F6EF1548C8894F403E323B7527"/>
+        <w:category>
+          <w:name w:val="General"/>
+          <w:gallery w:val="placeholder"/>
+        </w:category>
+        <w:types>
+          <w:type w:val="bbPlcHdr"/>
+        </w:types>
+        <w:behaviors>
+          <w:behavior w:val="content"/>
+        </w:behaviors>
+        <w:guid w:val="{4752C573-3B38-4D7F-B6EC-5AF432809ECF}"/>
+      </w:docPartPr>
+      <w:docPartBody>
+        <w:p>
+          <w:pPr>
+            <w:pStyle w:val="C88D59F6EF1548C8894F403E323B7527"/>
+          </w:pPr>
+          <w:r>
+            <w:rPr>
+              <w:rStyle w:val="PlaceholderText"/>
+            </w:rPr>
+            <w:t>Enter any content that you want to repeat, including other content controls. You can also insert this control around table rows in order to repeat parts of a table.</w:t>
+          </w:r>
+        </w:p>
+      </w:docPartBody>
+    </w:docPart>
+    <w:docPart>
+      <w:docPartPr>
+        <w:name w:val="D4A9247D2D5440CCAA2E774CDD662994"/>
+        <w:category>
+          <w:name w:val="General"/>
+          <w:gallery w:val="placeholder"/>
+        </w:category>
+        <w:types>
+          <w:type w:val="bbPlcHdr"/>
+        </w:types>
+        <w:behaviors>
+          <w:behavior w:val="content"/>
+        </w:behaviors>
+        <w:guid w:val="{A10C03B2-546D-407D-8D2E-D2F4C0D7C668}"/>
+      </w:docPartPr>
+      <w:docPartBody>
+        <w:p>
+          <w:pPr>
+            <w:pStyle w:val="D4A9247D2D5440CCAA2E774CDD662994"/>
+          </w:pPr>
+          <w:r>
+            <w:rPr>
+              <w:rStyle w:val="PlaceholderText"/>
+            </w:rPr>
+            <w:t>Click or tap here to enter text.</w:t>
+          </w:r>
+        </w:p>
+      </w:docPartBody>
+    </w:docPart>
+    <w:docPart>
+      <w:docPartPr>
+        <w:name w:val="8B895B3B5900416DB98F58B83CE884E2"/>
+        <w:category>
+          <w:name w:val="General"/>
+          <w:gallery w:val="placeholder"/>
+        </w:category>
+        <w:types>
+          <w:type w:val="bbPlcHdr"/>
+        </w:types>
+        <w:behaviors>
+          <w:behavior w:val="content"/>
+        </w:behaviors>
+        <w:guid w:val="{53854D03-FC90-4E58-9131-756939DB8D5F}"/>
+      </w:docPartPr>
+      <w:docPartBody>
+        <w:p>
+          <w:pPr>
+            <w:pStyle w:val="8B895B3B5900416DB98F58B83CE884E2"/>
+          </w:pPr>
+          <w:r>
+            <w:rPr>
+              <w:rStyle w:val="PlaceholderText"/>
+            </w:rPr>
+            <w:t>Click or tap here to enter text.</w:t>
+          </w:r>
+        </w:p>
+      </w:docPartBody>
+    </w:docPart>
+    <w:docPart>
+      <w:docPartPr>
+        <w:name w:val="E4A32203D71D47A2A0382F22622D8952"/>
+        <w:category>
+          <w:name w:val="General"/>
+          <w:gallery w:val="placeholder"/>
+        </w:category>
+        <w:types>
+          <w:type w:val="bbPlcHdr"/>
+        </w:types>
+        <w:behaviors>
+          <w:behavior w:val="content"/>
+        </w:behaviors>
+        <w:guid w:val="{F9225BB2-D9F7-4CD7-95AF-9E8330CDEA38}"/>
+      </w:docPartPr>
+      <w:docPartBody>
+        <w:p>
+          <w:pPr>
+            <w:pStyle w:val="E4A32203D71D47A2A0382F22622D8952"/>
+          </w:pPr>
+          <w:r>
+            <w:rPr>
+              <w:rStyle w:val="PlaceholderText"/>
+            </w:rPr>
+            <w:t>Click here to enter text.</w:t>
+          </w:r>
+        </w:p>
+      </w:docPartBody>
+    </w:docPart>
   </w:docParts>
 </w:glossaryDocument>
 </file>
@@ -5428,21 +5105,21 @@
     <w:charset w:val="00"/>
     <w:family w:val="swiss"/>
     <w:pitch w:val="variable"/>
-    <w:sig w:usb0="E0002AFF" w:usb1="C000247B" w:usb2="00000009" w:usb3="00000000" w:csb0="000001FF" w:csb1="00000000"/>
+    <w:sig w:usb0="E0002AFF" w:usb1="4000ACFF" w:usb2="00000001" w:usb3="00000000" w:csb0="000001FF" w:csb1="00000000"/>
   </w:font>
   <w:font w:name="Times New Roman">
     <w:panose1 w:val="02020603050405020304"/>
     <w:charset w:val="00"/>
     <w:family w:val="roman"/>
     <w:pitch w:val="variable"/>
-    <w:sig w:usb0="E0002EFF" w:usb1="C000785B" w:usb2="00000009" w:usb3="00000000" w:csb0="000001FF" w:csb1="00000000"/>
+    <w:sig w:usb0="E0002AFF" w:usb1="C0007843" w:usb2="00000009" w:usb3="00000000" w:csb0="000001FF" w:csb1="00000000"/>
   </w:font>
   <w:font w:name="Calibri Light">
     <w:panose1 w:val="020F0302020204030204"/>
     <w:charset w:val="00"/>
     <w:family w:val="swiss"/>
     <w:pitch w:val="variable"/>
-    <w:sig w:usb0="E0002AFF" w:usb1="C000247B" w:usb2="00000009" w:usb3="00000000" w:csb0="000001FF" w:csb1="00000000"/>
+    <w:sig w:usb0="A0002AEF" w:usb1="4000207B" w:usb2="00000000" w:usb3="00000000" w:csb0="000001FF" w:csb1="00000000"/>
   </w:font>
 </w:fonts>
 </file>
@@ -5462,17 +5139,24 @@
   </w:compat>
   <w:rsids>
     <w:rsidRoot w:val="008229B0"/>
+    <w:rsid w:val="000547DB"/>
+    <w:rsid w:val="0026316B"/>
     <w:rsid w:val="003C2E69"/>
     <w:rsid w:val="004B268C"/>
     <w:rsid w:val="00514246"/>
+    <w:rsid w:val="005215F5"/>
     <w:rsid w:val="008229B0"/>
     <w:rsid w:val="00954314"/>
     <w:rsid w:val="00961802"/>
     <w:rsid w:val="009D4E24"/>
+    <w:rsid w:val="00B6054F"/>
+    <w:rsid w:val="00BE1F90"/>
+    <w:rsid w:val="00D257B5"/>
     <w:rsid w:val="00D46234"/>
     <w:rsid w:val="00E14A35"/>
     <w:rsid w:val="00E821BA"/>
     <w:rsid w:val="00F72071"/>
+    <w:rsid w:val="00FB0ABC"/>
   </w:rsids>
   <m:mathPr>
     <m:mathFont m:val="Cambria Math"/>
@@ -5921,7 +5605,7 @@
     <w:basedOn w:val="DefaultParagraphFont"/>
     <w:uiPriority w:val="99"/>
     <w:semiHidden/>
-    <w:rsid w:val="00E821BA"/>
+    <w:rsid w:val="00B6054F"/>
     <w:rPr>
       <w:color w:val="808080"/>
     </w:rPr>
@@ -6317,6 +6001,42 @@
   <w:style w:type="paragraph" w:customStyle="1" w:styleId="0DBD6379CBB74BCB841C7BF436A7B832">
     <w:name w:val="0DBD6379CBB74BCB841C7BF436A7B832"/>
     <w:rsid w:val="00E821BA"/>
+  </w:style>
+  <w:style w:type="paragraph" w:customStyle="1" w:styleId="59AE13717A204FD3A6D3A21C752FAE96">
+    <w:name w:val="59AE13717A204FD3A6D3A21C752FAE96"/>
+    <w:rsid w:val="00B6054F"/>
+  </w:style>
+  <w:style w:type="paragraph" w:customStyle="1" w:styleId="4B3A20727D07480BA128E7F59F96A4CE">
+    <w:name w:val="4B3A20727D07480BA128E7F59F96A4CE"/>
+    <w:rsid w:val="00B6054F"/>
+  </w:style>
+  <w:style w:type="paragraph" w:customStyle="1" w:styleId="6266573656064442ADDBDEE748A5D382">
+    <w:name w:val="6266573656064442ADDBDEE748A5D382"/>
+    <w:rsid w:val="00B6054F"/>
+  </w:style>
+  <w:style w:type="paragraph" w:customStyle="1" w:styleId="32837F8BE23D4B7487D81A06FCD913A2">
+    <w:name w:val="32837F8BE23D4B7487D81A06FCD913A2"/>
+    <w:rsid w:val="00B6054F"/>
+  </w:style>
+  <w:style w:type="paragraph" w:customStyle="1" w:styleId="89699546727F4F75B4AE2AEBE14A8C02">
+    <w:name w:val="89699546727F4F75B4AE2AEBE14A8C02"/>
+    <w:rsid w:val="00B6054F"/>
+  </w:style>
+  <w:style w:type="paragraph" w:customStyle="1" w:styleId="C88D59F6EF1548C8894F403E323B7527">
+    <w:name w:val="C88D59F6EF1548C8894F403E323B7527"/>
+    <w:rsid w:val="00B6054F"/>
+  </w:style>
+  <w:style w:type="paragraph" w:customStyle="1" w:styleId="D4A9247D2D5440CCAA2E774CDD662994">
+    <w:name w:val="D4A9247D2D5440CCAA2E774CDD662994"/>
+    <w:rsid w:val="00B6054F"/>
+  </w:style>
+  <w:style w:type="paragraph" w:customStyle="1" w:styleId="8B895B3B5900416DB98F58B83CE884E2">
+    <w:name w:val="8B895B3B5900416DB98F58B83CE884E2"/>
+    <w:rsid w:val="00B6054F"/>
+  </w:style>
+  <w:style w:type="paragraph" w:customStyle="1" w:styleId="E4A32203D71D47A2A0382F22622D8952">
+    <w:name w:val="E4A32203D71D47A2A0382F22622D8952"/>
+    <w:rsid w:val="00B6054F"/>
   </w:style>
 </w:styles>
 </file>
@@ -6589,9 +6309,7 @@
 </a:theme>
 </file>
 
-<file path=customXml/item1.xml>��< ? x m l   v e r s i o n = " 1 . 0 "   e n c o d i n g = " u t f - 1 6 " ? > - 
- < N a v W o r d R e p o r t X m l P a r t   x m l n s = " u r n : m i c r o s o f t - d y n a m i c s - n a v / r e p o r t s / T B M S   S a l e s   I n v o i c e / 5 0 1 1 3 / " > +<file path=customXml/item1.xml>��< ? x m l   v e r s i o n = " 1 . 0 "   e n c o d i n g = " u t f - 1 6 " ? > < N a v W o r d R e p o r t X m l P a r t   x m l n s = " u r n : m i c r o s o f t - d y n a m i c s - n a v / r e p o r t s / T B M S   S a l e s   I n v o i c e / 5 0 1 1 3 / " >   
      < H e a d e r >   
@@ -7140,6 +6858,10 @@
      < / H e a d e r >   
  < / N a v W o r d R e p o r t X m l P a r t > 
+</file>
+
+<file path=customXml/item2.xml><?xml version="1.0" encoding="utf-8"?>
+<b:Sources xmlns:b="http://schemas.openxmlformats.org/officeDocument/2006/bibliography" xmlns="http://schemas.openxmlformats.org/officeDocument/2006/bibliography" SelectedStyle="\APASixthEditionOfficeOnline.xsl" StyleName="APA" Version="6"/>
 </file>
 
 <file path=customXml/itemProps1.xml><?xml version="1.0" encoding="utf-8"?>
@@ -7148,4 +6870,12 @@
     <ds:schemaRef ds:uri="urn:microsoft-dynamics-nav/reports/TBMS Sales Invoice/50113/"/>
   </ds:schemaRefs>
 </ds:datastoreItem>
+</file>
+
+<file path=customXml/itemProps2.xml><?xml version="1.0" encoding="utf-8"?>
+<ds:datastoreItem xmlns:ds="http://schemas.openxmlformats.org/officeDocument/2006/customXml" ds:itemID="{622A20D9-EB9E-4B98-85E7-F0394E8D78BF}">
+  <ds:schemaRefs>
+    <ds:schemaRef ds:uri="http://schemas.openxmlformats.org/officeDocument/2006/bibliography"/>
+  </ds:schemaRefs>
+</ds:datastoreItem>
 </file>
</xml_diff>

<commit_message>
added discount func on order and posted invoice
</commit_message>
<xml_diff>
--- a/Reports/StandardSalesInvoice.docx
+++ b/Reports/StandardSalesInvoice.docx
@@ -1061,8 +1061,6 @@
             </w:tc>
           </w:sdtContent>
         </w:sdt>
-        <w:bookmarkStart w:name="_GoBack" w:id="0"/>
-        <w:bookmarkEnd w:id="0"/>
       </w:tr>
       <w:tr>
         <w:sdt>
@@ -1229,7 +1227,8 @@
       </w:tblPr>
       <w:tblGrid>
         <w:gridCol w:w="7290"/>
-        <w:gridCol w:w="1890"/>
+        <w:gridCol w:w="1440"/>
+        <w:gridCol w:w="450"/>
         <w:gridCol w:w="1350"/>
       </w:tblGrid>
       <w:tr>
@@ -1280,20 +1279,21 @@
               <w:sz w:val="24"/>
               <w:szCs w:val="24"/>
             </w:rPr>
+            <w:alias w:val="#Nav: /Header/Line/LineAmount_Line_Lbl"/>
+            <w:tag w:val="#Nav: TBMS Sales Invoice/50113"/>
             <w:id w:val="-2140563821"/>
             <w:placeholder>
               <w:docPart w:val="DefaultPlaceholder_-1854013440"/>
             </w:placeholder>
             <w:dataBinding w:prefixMappings="xmlns:ns0='urn:microsoft-dynamics-nav/reports/TBMS Sales Invoice/50113/'" w:xpath="/ns0:NavWordReportXmlPart[1]/ns0:Header[1]/ns0:Line[1]/ns0:LineAmount_Line_Lbl[1]" w:storeItemID="{99AD73C9-F048-4C91-9166-08FF819B0510}"/>
             <w:text/>
-            <w:alias w:val="#Nav: /Header/Line/LineAmount_Line_Lbl"/>
-            <w:tag w:val="#Nav: TBMS Sales Invoice/50113"/>
           </w:sdtPr>
+          <w:sdtEndPr/>
           <w:sdtContent>
             <w:tc>
               <w:tcPr>
                 <w:tcW w:w="3240" w:type="dxa"/>
-                <w:gridSpan w:val="2"/>
+                <w:gridSpan w:val="3"/>
                 <w:shd w:val="clear" w:color="auto" w:fill="0070C0"/>
                 <w:vAlign w:val="center"/>
               </w:tcPr>
@@ -1420,7 +1420,7 @@
                     <w:tc>
                       <w:tcPr>
                         <w:tcW w:w="3240" w:type="dxa"/>
-                        <w:gridSpan w:val="2"/>
+                        <w:gridSpan w:val="3"/>
                         <w:tcBorders>
                           <w:bottom w:val="single" w:color="8496B0" w:themeColor="text2" w:themeTint="99" w:sz="4" w:space="0"/>
                         </w:tcBorders>
@@ -1444,85 +1444,71 @@
       </w:sdt>
       <w:sdt>
         <w:sdtPr>
-          <w:rPr>
-            <w:sz w:val="20"/>
-            <w:szCs w:val="20"/>
-            <w:lang w:val="da-DK"/>
-          </w:rPr>
+          <w:id w:val="-536974227"/>
+          <w15:dataBinding w:prefixMappings="xmlns:ns0='urn:microsoft-dynamics-nav/reports/TBMS Sales Invoice/50113/'" w:xpath="/ns0:NavWordReportXmlPart[1]/ns0:Header[1]/ns0:ReportTotalsLine" w:storeItemID="{99AD73C9-F048-4C91-9166-08FF819B0510}"/>
+          <w15:repeatingSection/>
           <w:alias w:val="#Nav: /Header/ReportTotalsLine"/>
           <w:tag w:val="#Nav: TBMS Sales Invoice/50113"/>
-          <w:id w:val="1335187062"/>
-          <w15:dataBinding w:prefixMappings="xmlns:ns0='urn:microsoft-dynamics-nav/reports/TBMS Sales Invoice/50113/'" w:xpath="/ns0:NavWordReportXmlPart[1]/ns0:Header[1]/ns0:ReportTotalsLine" w:storeItemID="{99AD73C9-F048-4C91-9166-08FF819B0510}"/>
-          <w15:repeatingSection/>
         </w:sdtPr>
-        <w:sdtEndPr/>
+        <w:sdtEndPr>
+          <w:rPr>
+            <w:szCs w:val="22"/>
+          </w:rPr>
+        </w:sdtEndPr>
         <w:sdtContent>
           <w:sdt>
             <w:sdtPr>
-              <w:rPr>
-                <w:sz w:val="20"/>
-                <w:szCs w:val="20"/>
-                <w:lang w:val="da-DK"/>
-              </w:rPr>
-              <w:id w:val="1255472063"/>
+              <w:id w:val="-514383332"/>
               <w:placeholder>
-                <w:docPart w:val="C88D59F6EF1548C8894F403E323B7527"/>
+                <w:docPart w:val="DefaultPlaceholder_-1854013436"/>
               </w:placeholder>
               <w15:repeatingSectionItem/>
             </w:sdtPr>
-            <w:sdtEndPr/>
+            <w:sdtEndPr>
+              <w:rPr>
+                <w:szCs w:val="22"/>
+              </w:rPr>
+            </w:sdtEndPr>
             <w:sdtContent>
               <w:tr>
                 <w:trPr>
-                  <w:trHeight w:val="598"/>
+                  <w:trHeight w:val="498"/>
                 </w:trPr>
-                <w:tc>
-                  <w:tcPr>
-                    <w:tcW w:w="7290" w:type="dxa"/>
-                    <w:tcBorders>
-                      <w:bottom w:val="single" w:color="8496B0" w:themeColor="text2" w:themeTint="99" w:sz="4" w:space="0"/>
-                    </w:tcBorders>
-                  </w:tcPr>
-                  <w:p>
-                    <w:pPr>
-                      <w:pStyle w:val="NoSpacing"/>
-                    </w:pPr>
-                  </w:p>
-                </w:tc>
                 <w:sdt>
                   <w:sdtPr>
-                    <w:rPr>
-                      <w:sz w:val="20"/>
-                      <w:szCs w:val="20"/>
-                    </w:rPr>
-                    <w:alias w:val="#Nav: /Header/ReportTotalsLine/Description_ReportTotalsLine"/>
-                    <w:tag w:val="#Nav: TBMS Sales Invoice/50113"/>
-                    <w:id w:val="1245147859"/>
+                    <w:id w:val="-2115898241"/>
                     <w:placeholder>
-                      <w:docPart w:val="D4A9247D2D5440CCAA2E774CDD662994"/>
+                      <w:docPart w:val="DefaultPlaceholder_-1854013440"/>
                     </w:placeholder>
                     <w:dataBinding w:prefixMappings="xmlns:ns0='urn:microsoft-dynamics-nav/reports/TBMS Sales Invoice/50113/'" w:xpath="/ns0:NavWordReportXmlPart[1]/ns0:Header[1]/ns0:ReportTotalsLine[1]/ns0:Description_ReportTotalsLine[1]" w:storeItemID="{99AD73C9-F048-4C91-9166-08FF819B0510}"/>
                     <w:text/>
+                    <w:alias w:val="#Nav: /Header/ReportTotalsLine/Description_ReportTotalsLine"/>
+                    <w:tag w:val="#Nav: TBMS Sales Invoice/50113"/>
                   </w:sdtPr>
-                  <w:sdtEndPr/>
+                  <w:sdtEndPr>
+                    <w:rPr>
+                      <w:b w:val="0"/>
+                    </w:rPr>
+                  </w:sdtEndPr>
                   <w:sdtContent>
                     <w:tc>
                       <w:tcPr>
-                        <w:tcW w:w="1890" w:type="dxa"/>
+                        <w:tcW w:w="8730" w:type="dxa"/>
+                        <w:gridSpan w:val="2"/>
                         <w:tcBorders>
-                          <w:bottom w:val="single" w:color="8496B0" w:themeColor="text2" w:themeTint="99" w:sz="4" w:space="0"/>
+                          <w:top w:val="single" w:color="8496B0" w:themeColor="text2" w:themeTint="99" w:sz="4" w:space="0"/>
+                          <w:bottom w:val="single" w:color="002060" w:sz="4" w:space="0"/>
                         </w:tcBorders>
-                        <w:vAlign w:val="center"/>
                       </w:tcPr>
                       <w:p>
                         <w:pPr>
-                          <w:pStyle w:val="Style2"/>
+                          <w:pStyle w:val="Strongnospacing"/>
+                          <w:jc w:val="right"/>
                         </w:pPr>
                         <w:proofErr w:type="spellStart"/>
                         <w:r>
                           <w:rPr>
-                            <w:sz w:val="20"/>
-                            <w:szCs w:val="20"/>
+                            <w:b w:val="0"/>
                           </w:rPr>
                           <w:t>Description_ReportTotalsLine</w:t>
                         </w:r>
@@ -1533,32 +1519,40 @@
                 </w:sdt>
                 <w:sdt>
                   <w:sdtPr>
-                    <w:alias w:val="#Nav: /Header/ReportTotalsLine/AmountFormatted_ReportTotalsLine"/>
-                    <w:tag w:val="#Nav: TBMS Sales Invoice/50113"/>
-                    <w:id w:val="-197393798"/>
+                    <w:rPr>
+                      <w:b w:val="0"/>
+                    </w:rPr>
+                    <w:id w:val="-1681589150"/>
                     <w:placeholder>
-                      <w:docPart w:val="D4A9247D2D5440CCAA2E774CDD662994"/>
+                      <w:docPart w:val="DefaultPlaceholder_-1854013440"/>
                     </w:placeholder>
                     <w:dataBinding w:prefixMappings="xmlns:ns0='urn:microsoft-dynamics-nav/reports/TBMS Sales Invoice/50113/'" w:xpath="/ns0:NavWordReportXmlPart[1]/ns0:Header[1]/ns0:ReportTotalsLine[1]/ns0:AmountFormatted_ReportTotalsLine[1]" w:storeItemID="{99AD73C9-F048-4C91-9166-08FF819B0510}"/>
                     <w:text/>
+                    <w:alias w:val="#Nav: /Header/ReportTotalsLine/AmountFormatted_ReportTotalsLine"/>
+                    <w:tag w:val="#Nav: TBMS Sales Invoice/50113"/>
                   </w:sdtPr>
-                  <w:sdtEndPr/>
                   <w:sdtContent>
                     <w:tc>
                       <w:tcPr>
-                        <w:tcW w:w="1350" w:type="dxa"/>
+                        <w:tcW w:w="1800" w:type="dxa"/>
+                        <w:gridSpan w:val="2"/>
                         <w:tcBorders>
-                          <w:bottom w:val="single" w:color="8496B0" w:themeColor="text2" w:themeTint="99" w:sz="4" w:space="0"/>
+                          <w:top w:val="single" w:color="8496B0" w:themeColor="text2" w:themeTint="99" w:sz="4" w:space="0"/>
+                          <w:bottom w:val="single" w:color="002060" w:sz="4" w:space="0"/>
                         </w:tcBorders>
-                        <w:vAlign w:val="center"/>
                       </w:tcPr>
                       <w:p>
                         <w:pPr>
-                          <w:pStyle w:val="ForceRightNoSpacing"/>
+                          <w:pStyle w:val="StrongnospacingForceRight"/>
                         </w:pPr>
+                        <w:proofErr w:type="spellStart"/>
                         <w:r>
+                          <w:rPr>
+                            <w:b w:val="0"/>
+                          </w:rPr>
                           <w:t>AmountFormatted_ReportTotalsLine</w:t>
                         </w:r>
+                        <w:proofErr w:type="spellEnd"/>
                       </w:p>
                     </w:tc>
                   </w:sdtContent>
@@ -1602,6 +1596,7 @@
             <w:tc>
               <w:tcPr>
                 <w:tcW w:w="1890" w:type="dxa"/>
+                <w:gridSpan w:val="2"/>
                 <w:tcBorders>
                   <w:top w:val="single" w:color="8496B0" w:themeColor="text2" w:themeTint="99" w:sz="4" w:space="0"/>
                   <w:bottom w:val="single" w:color="002060" w:sz="4" w:space="0"/>
@@ -1970,7 +1965,7 @@
               </wp:anchor>
             </w:drawing>
           </mc:Choice>
-          <mc:Fallback>
+          <mc:Fallback xmlns:a14="http://schemas.microsoft.com/office/drawing/2010/main" xmlns:pic="http://schemas.openxmlformats.org/drawingml/2006/picture" xmlns:a="http://schemas.openxmlformats.org/drawingml/2006/main">
             <w:pict>
               <v:shapetype id="_x0000_t202" coordsize="21600,21600" o:spt="202" path="m,l,21600r21600,l21600,xe">
                 <v:stroke joinstyle="miter"/>
@@ -4980,64 +4975,6 @@
     </w:docPart>
     <w:docPart>
       <w:docPartPr>
-        <w:name w:val="C88D59F6EF1548C8894F403E323B7527"/>
-        <w:category>
-          <w:name w:val="General"/>
-          <w:gallery w:val="placeholder"/>
-        </w:category>
-        <w:types>
-          <w:type w:val="bbPlcHdr"/>
-        </w:types>
-        <w:behaviors>
-          <w:behavior w:val="content"/>
-        </w:behaviors>
-        <w:guid w:val="{4752C573-3B38-4D7F-B6EC-5AF432809ECF}"/>
-      </w:docPartPr>
-      <w:docPartBody>
-        <w:p>
-          <w:pPr>
-            <w:pStyle w:val="C88D59F6EF1548C8894F403E323B7527"/>
-          </w:pPr>
-          <w:r>
-            <w:rPr>
-              <w:rStyle w:val="PlaceholderText"/>
-            </w:rPr>
-            <w:t>Enter any content that you want to repeat, including other content controls. You can also insert this control around table rows in order to repeat parts of a table.</w:t>
-          </w:r>
-        </w:p>
-      </w:docPartBody>
-    </w:docPart>
-    <w:docPart>
-      <w:docPartPr>
-        <w:name w:val="D4A9247D2D5440CCAA2E774CDD662994"/>
-        <w:category>
-          <w:name w:val="General"/>
-          <w:gallery w:val="placeholder"/>
-        </w:category>
-        <w:types>
-          <w:type w:val="bbPlcHdr"/>
-        </w:types>
-        <w:behaviors>
-          <w:behavior w:val="content"/>
-        </w:behaviors>
-        <w:guid w:val="{A10C03B2-546D-407D-8D2E-D2F4C0D7C668}"/>
-      </w:docPartPr>
-      <w:docPartBody>
-        <w:p>
-          <w:pPr>
-            <w:pStyle w:val="D4A9247D2D5440CCAA2E774CDD662994"/>
-          </w:pPr>
-          <w:r>
-            <w:rPr>
-              <w:rStyle w:val="PlaceholderText"/>
-            </w:rPr>
-            <w:t>Click or tap here to enter text.</w:t>
-          </w:r>
-        </w:p>
-      </w:docPartBody>
-    </w:docPart>
-    <w:docPart>
-      <w:docPartPr>
         <w:name w:val="8B895B3B5900416DB98F58B83CE884E2"/>
         <w:category>
           <w:name w:val="General"/>
@@ -5094,6 +5031,32 @@
         </w:p>
       </w:docPartBody>
     </w:docPart>
+    <w:docPart>
+      <w:docPartPr>
+        <w:name w:val="DefaultPlaceholder_-1854013436"/>
+        <w:category>
+          <w:name w:val="General"/>
+          <w:gallery w:val="placeholder"/>
+        </w:category>
+        <w:types>
+          <w:type w:val="bbPlcHdr"/>
+        </w:types>
+        <w:behaviors>
+          <w:behavior w:val="content"/>
+        </w:behaviors>
+        <w:guid w:val="{AE820386-9E62-40A6-9F20-03D33FF58006}"/>
+      </w:docPartPr>
+      <w:docPartBody>
+        <w:p>
+          <w:r>
+            <w:rPr>
+              <w:rStyle w:val="PlaceholderText"/>
+            </w:rPr>
+            <w:t>Enter any content that you want to repeat, including other content controls. You can also insert this control around table rows in order to repeat parts of a table.</w:t>
+          </w:r>
+        </w:p>
+      </w:docPartBody>
+    </w:docPart>
   </w:docParts>
 </w:glossaryDocument>
 </file>
@@ -5142,10 +5105,12 @@
     <w:rsid w:val="000547DB"/>
     <w:rsid w:val="0026316B"/>
     <w:rsid w:val="003C2E69"/>
+    <w:rsid w:val="004250AD"/>
     <w:rsid w:val="004B268C"/>
     <w:rsid w:val="00514246"/>
     <w:rsid w:val="005215F5"/>
     <w:rsid w:val="008229B0"/>
+    <w:rsid w:val="008A7444"/>
     <w:rsid w:val="00954314"/>
     <w:rsid w:val="00961802"/>
     <w:rsid w:val="009D4E24"/>
@@ -5605,7 +5570,7 @@
     <w:basedOn w:val="DefaultParagraphFont"/>
     <w:uiPriority w:val="99"/>
     <w:semiHidden/>
-    <w:rsid w:val="00B6054F"/>
+    <w:rsid w:val="004250AD"/>
     <w:rPr>
       <w:color w:val="808080"/>
     </w:rPr>
@@ -6873,7 +6838,7 @@
 </file>
 
 <file path=customXml/itemProps2.xml><?xml version="1.0" encoding="utf-8"?>
-<ds:datastoreItem xmlns:ds="http://schemas.openxmlformats.org/officeDocument/2006/customXml" ds:itemID="{622A20D9-EB9E-4B98-85E7-F0394E8D78BF}">
+<ds:datastoreItem xmlns:ds="http://schemas.openxmlformats.org/officeDocument/2006/customXml" ds:itemID="{F277A2FD-15FB-46EF-A049-0AAF9E494AF1}">
   <ds:schemaRefs>
     <ds:schemaRef ds:uri="http://schemas.openxmlformats.org/officeDocument/2006/bibliography"/>
   </ds:schemaRefs>

</xml_diff>

<commit_message>
Added shipping address n reports
</commit_message>
<xml_diff>
--- a/Reports/StandardSalesInvoice.docx
+++ b/Reports/StandardSalesInvoice.docx
@@ -211,25 +211,51 @@
             </w:pPr>
           </w:p>
         </w:tc>
-        <w:tc>
-          <w:tcPr>
-            <w:tcW w:w="3514" w:type="dxa"/>
-            <w:gridSpan w:val="2"/>
-            <w:vAlign w:val="bottom"/>
-          </w:tcPr>
-          <w:p>
-            <w:pPr>
-              <w:pStyle w:val="Heading1"/>
-              <w:ind w:left="87"/>
-              <w:outlineLvl w:val="0"/>
-              <w:rPr>
-                <w:rFonts w:asciiTheme="majorHAnsi" w:hAnsiTheme="majorHAnsi"/>
-                <w:sz w:val="20"/>
-                <w:szCs w:val="20"/>
-              </w:rPr>
-            </w:pPr>
-          </w:p>
-        </w:tc>
+        <w:sdt>
+          <w:sdtPr>
+            <w:rPr>
+              <w:rFonts w:asciiTheme="majorHAnsi" w:hAnsiTheme="majorHAnsi"/>
+              <w:color w:val="0070C0"/>
+            </w:rPr>
+            <w:alias w:val="#Nav: /Header/ShipToAddress_Lbl"/>
+            <w:tag w:val="#Nav: TBMS Sales Invoice/50113"/>
+            <w:id w:val="1746759334"/>
+            <w:placeholder>
+              <w:docPart w:val="DefaultPlaceholder_-1854013440"/>
+            </w:placeholder>
+            <w:dataBinding w:prefixMappings="xmlns:ns0='urn:microsoft-dynamics-nav/reports/TBMS Sales Invoice/50113/'" w:xpath="/ns0:NavWordReportXmlPart[1]/ns0:Header[1]/ns0:ShipToAddress_Lbl[1]" w:storeItemID="{99AD73C9-F048-4C91-9166-08FF819B0510}"/>
+            <w:text/>
+          </w:sdtPr>
+          <w:sdtEndPr/>
+          <w:sdtContent>
+            <w:tc>
+              <w:tcPr>
+                <w:tcW w:w="3514" w:type="dxa"/>
+                <w:gridSpan w:val="2"/>
+                <w:vAlign w:val="bottom"/>
+              </w:tcPr>
+              <w:p>
+                <w:pPr>
+                  <w:contextualSpacing/>
+                  <w:rPr>
+                    <w:rFonts w:asciiTheme="majorHAnsi" w:hAnsiTheme="majorHAnsi"/>
+                    <w:sz w:val="20"/>
+                    <w:szCs w:val="20"/>
+                  </w:rPr>
+                </w:pPr>
+                <w:proofErr w:type="spellStart"/>
+                <w:r>
+                  <w:rPr>
+                    <w:rFonts w:asciiTheme="majorHAnsi" w:hAnsiTheme="majorHAnsi"/>
+                    <w:color w:val="0070C0"/>
+                  </w:rPr>
+                  <w:t>ShipToAddress_Lbl</w:t>
+                </w:r>
+                <w:proofErr w:type="spellEnd"/>
+              </w:p>
+            </w:tc>
+          </w:sdtContent>
+        </w:sdt>
         <w:tc>
           <w:tcPr>
             <w:tcW w:w="3512" w:type="dxa"/>
@@ -328,18 +354,36 @@
             </w:tc>
           </w:sdtContent>
         </w:sdt>
-        <w:tc>
-          <w:tcPr>
-            <w:tcW w:w="3514" w:type="dxa"/>
-            <w:gridSpan w:val="2"/>
-          </w:tcPr>
-          <w:p>
-            <w:pPr>
-              <w:pStyle w:val="NoSpacing"/>
-              <w:ind w:left="87"/>
-            </w:pPr>
-          </w:p>
-        </w:tc>
+        <w:sdt>
+          <w:sdtPr>
+            <w:alias w:val="#Nav: /Header/ShipToAddress1"/>
+            <w:tag w:val="#Nav: TBMS Sales Invoice/50113"/>
+            <w:id w:val="534235763"/>
+            <w:placeholder>
+              <w:docPart w:val="DefaultPlaceholder_-1854013440"/>
+            </w:placeholder>
+            <w:dataBinding w:prefixMappings="xmlns:ns0='urn:microsoft-dynamics-nav/reports/TBMS Sales Invoice/50113/'" w:xpath="/ns0:NavWordReportXmlPart[1]/ns0:Header[1]/ns0:ShipToAddress1[1]" w:storeItemID="{99AD73C9-F048-4C91-9166-08FF819B0510}"/>
+            <w:text/>
+          </w:sdtPr>
+          <w:sdtEndPr/>
+          <w:sdtContent>
+            <w:tc>
+              <w:tcPr>
+                <w:tcW w:w="3514" w:type="dxa"/>
+                <w:gridSpan w:val="2"/>
+              </w:tcPr>
+              <w:p>
+                <w:pPr>
+                  <w:pStyle w:val="NoSpacing"/>
+                  <w:ind w:left="87"/>
+                </w:pPr>
+                <w:r>
+                  <w:t>ShipToAddress1</w:t>
+                </w:r>
+              </w:p>
+            </w:tc>
+          </w:sdtContent>
+        </w:sdt>
         <w:tc>
           <w:tcPr>
             <w:tcW w:w="3512" w:type="dxa"/>
@@ -414,18 +458,36 @@
             </w:tc>
           </w:sdtContent>
         </w:sdt>
-        <w:tc>
-          <w:tcPr>
-            <w:tcW w:w="3514" w:type="dxa"/>
-            <w:gridSpan w:val="2"/>
-          </w:tcPr>
-          <w:p>
-            <w:pPr>
-              <w:pStyle w:val="NoSpacing"/>
-              <w:ind w:left="87"/>
-            </w:pPr>
-          </w:p>
-        </w:tc>
+        <w:sdt>
+          <w:sdtPr>
+            <w:alias w:val="#Nav: /Header/ShipToAddress2"/>
+            <w:tag w:val="#Nav: TBMS Sales Invoice/50113"/>
+            <w:id w:val="233672522"/>
+            <w:placeholder>
+              <w:docPart w:val="DefaultPlaceholder_-1854013440"/>
+            </w:placeholder>
+            <w:dataBinding w:prefixMappings="xmlns:ns0='urn:microsoft-dynamics-nav/reports/TBMS Sales Invoice/50113/'" w:xpath="/ns0:NavWordReportXmlPart[1]/ns0:Header[1]/ns0:ShipToAddress2[1]" w:storeItemID="{99AD73C9-F048-4C91-9166-08FF819B0510}"/>
+            <w:text/>
+          </w:sdtPr>
+          <w:sdtEndPr/>
+          <w:sdtContent>
+            <w:tc>
+              <w:tcPr>
+                <w:tcW w:w="3514" w:type="dxa"/>
+                <w:gridSpan w:val="2"/>
+              </w:tcPr>
+              <w:p>
+                <w:pPr>
+                  <w:pStyle w:val="NoSpacing"/>
+                  <w:ind w:left="87"/>
+                </w:pPr>
+                <w:r>
+                  <w:t>ShipToAddress2</w:t>
+                </w:r>
+              </w:p>
+            </w:tc>
+          </w:sdtContent>
+        </w:sdt>
         <w:tc>
           <w:tcPr>
             <w:tcW w:w="3512" w:type="dxa"/>
@@ -501,18 +563,36 @@
             </w:tc>
           </w:sdtContent>
         </w:sdt>
-        <w:tc>
-          <w:tcPr>
-            <w:tcW w:w="3514" w:type="dxa"/>
-            <w:gridSpan w:val="2"/>
-          </w:tcPr>
-          <w:p>
-            <w:pPr>
-              <w:pStyle w:val="NoSpacing"/>
-              <w:ind w:left="87"/>
-            </w:pPr>
-          </w:p>
-        </w:tc>
+        <w:sdt>
+          <w:sdtPr>
+            <w:alias w:val="#Nav: /Header/ShipToAddress3"/>
+            <w:tag w:val="#Nav: TBMS Sales Invoice/50113"/>
+            <w:id w:val="1988279057"/>
+            <w:placeholder>
+              <w:docPart w:val="DefaultPlaceholder_-1854013440"/>
+            </w:placeholder>
+            <w:dataBinding w:prefixMappings="xmlns:ns0='urn:microsoft-dynamics-nav/reports/TBMS Sales Invoice/50113/'" w:xpath="/ns0:NavWordReportXmlPart[1]/ns0:Header[1]/ns0:ShipToAddress3[1]" w:storeItemID="{99AD73C9-F048-4C91-9166-08FF819B0510}"/>
+            <w:text/>
+          </w:sdtPr>
+          <w:sdtEndPr/>
+          <w:sdtContent>
+            <w:tc>
+              <w:tcPr>
+                <w:tcW w:w="3514" w:type="dxa"/>
+                <w:gridSpan w:val="2"/>
+              </w:tcPr>
+              <w:p>
+                <w:pPr>
+                  <w:pStyle w:val="NoSpacing"/>
+                  <w:ind w:left="87"/>
+                </w:pPr>
+                <w:r>
+                  <w:t>ShipToAddress3</w:t>
+                </w:r>
+              </w:p>
+            </w:tc>
+          </w:sdtContent>
+        </w:sdt>
         <w:tc>
           <w:tcPr>
             <w:tcW w:w="3512" w:type="dxa"/>
@@ -588,18 +668,36 @@
             </w:tc>
           </w:sdtContent>
         </w:sdt>
-        <w:tc>
-          <w:tcPr>
-            <w:tcW w:w="3514" w:type="dxa"/>
-            <w:gridSpan w:val="2"/>
-          </w:tcPr>
-          <w:p>
-            <w:pPr>
-              <w:pStyle w:val="NoSpacing"/>
-              <w:ind w:left="87"/>
-            </w:pPr>
-          </w:p>
-        </w:tc>
+        <w:sdt>
+          <w:sdtPr>
+            <w:alias w:val="#Nav: /Header/ShipToAddress4"/>
+            <w:tag w:val="#Nav: TBMS Sales Invoice/50113"/>
+            <w:id w:val="-635188731"/>
+            <w:placeholder>
+              <w:docPart w:val="DefaultPlaceholder_-1854013440"/>
+            </w:placeholder>
+            <w:dataBinding w:prefixMappings="xmlns:ns0='urn:microsoft-dynamics-nav/reports/TBMS Sales Invoice/50113/'" w:xpath="/ns0:NavWordReportXmlPart[1]/ns0:Header[1]/ns0:ShipToAddress4[1]" w:storeItemID="{99AD73C9-F048-4C91-9166-08FF819B0510}"/>
+            <w:text/>
+          </w:sdtPr>
+          <w:sdtEndPr/>
+          <w:sdtContent>
+            <w:tc>
+              <w:tcPr>
+                <w:tcW w:w="3514" w:type="dxa"/>
+                <w:gridSpan w:val="2"/>
+              </w:tcPr>
+              <w:p>
+                <w:pPr>
+                  <w:pStyle w:val="NoSpacing"/>
+                  <w:ind w:left="87"/>
+                </w:pPr>
+                <w:r>
+                  <w:t>ShipToAddress4</w:t>
+                </w:r>
+              </w:p>
+            </w:tc>
+          </w:sdtContent>
+        </w:sdt>
         <w:tc>
           <w:tcPr>
             <w:tcW w:w="3512" w:type="dxa"/>
@@ -644,9 +742,9 @@
             </w:rPr>
             <w:alias w:val="#Nav: /Header/CustomerAddress5"/>
             <w:tag w:val="#Nav: TBMS Sales Invoice/50113"/>
-            <w:id w:val="1398856861"/>
+            <w:id w:val="-1662081423"/>
             <w:placeholder>
-              <w:docPart w:val="2AE7F63EC3B44FD390C7BD21A3FA0779"/>
+              <w:docPart w:val="DefaultPlaceholder_-1854013440"/>
             </w:placeholder>
             <w:dataBinding w:prefixMappings="xmlns:ns0='urn:microsoft-dynamics-nav/reports/TBMS Sales Invoice/50113/'" w:xpath="/ns0:NavWordReportXmlPart[1]/ns0:Header[1]/ns0:CustomerAddress5[1]" w:storeItemID="{99AD73C9-F048-4C91-9166-08FF819B0510}"/>
             <w:text/>
@@ -674,18 +772,116 @@
             </w:tc>
           </w:sdtContent>
         </w:sdt>
+        <w:sdt>
+          <w:sdtPr>
+            <w:alias w:val="#Nav: /Header/ShipToAddress5"/>
+            <w:tag w:val="#Nav: TBMS Sales Invoice/50113"/>
+            <w:id w:val="-1938204457"/>
+            <w:placeholder>
+              <w:docPart w:val="DefaultPlaceholder_-1854013440"/>
+            </w:placeholder>
+            <w:dataBinding w:prefixMappings="xmlns:ns0='urn:microsoft-dynamics-nav/reports/TBMS Sales Invoice/50113/'" w:xpath="/ns0:NavWordReportXmlPart[1]/ns0:Header[1]/ns0:ShipToAddress5[1]" w:storeItemID="{99AD73C9-F048-4C91-9166-08FF819B0510}"/>
+            <w:text/>
+          </w:sdtPr>
+          <w:sdtEndPr/>
+          <w:sdtContent>
+            <w:tc>
+              <w:tcPr>
+                <w:tcW w:w="3514" w:type="dxa"/>
+                <w:gridSpan w:val="2"/>
+              </w:tcPr>
+              <w:p>
+                <w:pPr>
+                  <w:pStyle w:val="NoSpacing"/>
+                  <w:ind w:left="87"/>
+                </w:pPr>
+                <w:r>
+                  <w:t>ShipToAddress5</w:t>
+                </w:r>
+              </w:p>
+            </w:tc>
+          </w:sdtContent>
+        </w:sdt>
+        <w:sdt>
+          <w:sdtPr>
+            <w:alias w:val="#Nav: /Header/CompanyAddress6"/>
+            <w:tag w:val="#Nav: TBMS Sales Invoice/50113"/>
+            <w:id w:val="-1842767559"/>
+            <w:placeholder>
+              <w:docPart w:val="DefaultPlaceholder_-1854013440"/>
+            </w:placeholder>
+            <w:dataBinding w:prefixMappings="xmlns:ns0='urn:microsoft-dynamics-nav/reports/TBMS Sales Invoice/50113/'" w:xpath="/ns0:NavWordReportXmlPart[1]/ns0:Header[1]/ns0:CompanyAddress6[1]" w:storeItemID="{99AD73C9-F048-4C91-9166-08FF819B0510}"/>
+            <w:text/>
+          </w:sdtPr>
+          <w:sdtEndPr/>
+          <w:sdtContent>
+            <w:tc>
+              <w:tcPr>
+                <w:tcW w:w="3512" w:type="dxa"/>
+                <w:gridSpan w:val="2"/>
+                <w:vAlign w:val="center"/>
+              </w:tcPr>
+              <w:p>
+                <w:pPr>
+                  <w:pStyle w:val="NoSpacing"/>
+                  <w:jc w:val="right"/>
+                </w:pPr>
+                <w:r>
+                  <w:t>CompanyAddress6</w:t>
+                </w:r>
+              </w:p>
+            </w:tc>
+          </w:sdtContent>
+        </w:sdt>
+      </w:tr>
+      <w:tr>
+        <w:trPr>
+          <w:cantSplit/>
+          <w:trHeight w:val="290"/>
+        </w:trPr>
         <w:tc>
           <w:tcPr>
-            <w:tcW w:w="3514" w:type="dxa"/>
-            <w:gridSpan w:val="2"/>
+            <w:tcW w:w="3513" w:type="dxa"/>
           </w:tcPr>
           <w:p>
             <w:pPr>
               <w:pStyle w:val="NoSpacing"/>
-              <w:ind w:left="87"/>
+              <w:rPr>
+                <w:b/>
+              </w:rPr>
             </w:pPr>
           </w:p>
         </w:tc>
+        <w:sdt>
+          <w:sdtPr>
+            <w:alias w:val="#Nav: /Header/ShipToAddress6"/>
+            <w:tag w:val="#Nav: TBMS Sales Invoice/50113"/>
+            <w:id w:val="-1941525024"/>
+            <w:placeholder>
+              <w:docPart w:val="DefaultPlaceholder_-1854013440"/>
+            </w:placeholder>
+            <w:dataBinding w:prefixMappings="xmlns:ns0='urn:microsoft-dynamics-nav/reports/TBMS Sales Invoice/50113/'" w:xpath="/ns0:NavWordReportXmlPart[1]/ns0:Header[1]/ns0:ShipToAddress6[1]" w:storeItemID="{99AD73C9-F048-4C91-9166-08FF819B0510}"/>
+            <w:text/>
+          </w:sdtPr>
+          <w:sdtEndPr/>
+          <w:sdtContent>
+            <w:tc>
+              <w:tcPr>
+                <w:tcW w:w="3514" w:type="dxa"/>
+                <w:gridSpan w:val="2"/>
+              </w:tcPr>
+              <w:p>
+                <w:pPr>
+                  <w:pStyle w:val="NoSpacing"/>
+                  <w:ind w:left="87"/>
+                </w:pPr>
+                <w:r>
+                  <w:t>ShipToAddress6</w:t>
+                </w:r>
+              </w:p>
+            </w:tc>
+          </w:sdtContent>
+        </w:sdt>
         <w:tc>
           <w:tcPr>
             <w:tcW w:w="3512" w:type="dxa"/>
@@ -697,24 +893,6 @@
               <w:pStyle w:val="NoSpacing"/>
               <w:jc w:val="right"/>
             </w:pPr>
-            <w:sdt>
-              <w:sdtPr>
-                <w:alias w:val="#Nav: /Header/CompanyAddress6"/>
-                <w:tag w:val="#Nav: TBMS Sales Invoice/50113"/>
-                <w:id w:val="-690377681"/>
-                <w:placeholder>
-                  <w:docPart w:val="70C778E3355A42AFBF3D913391D1F05C"/>
-                </w:placeholder>
-                <w:dataBinding w:prefixMappings="xmlns:ns0='urn:microsoft-dynamics-nav/reports/TBMS Sales Invoice/50113/'" w:xpath="/ns0:NavWordReportXmlPart[1]/ns0:Header[1]/ns0:CompanyAddress6[1]" w:storeItemID="{99AD73C9-F048-4C91-9166-08FF819B0510}"/>
-                <w:text/>
-              </w:sdtPr>
-              <w:sdtEndPr/>
-              <w:sdtContent>
-                <w:r>
-                  <w:t>CompanyAddress6</w:t>
-                </w:r>
-              </w:sdtContent>
-            </w:sdt>
           </w:p>
         </w:tc>
       </w:tr>
@@ -759,6 +937,8 @@
           </w:r>
         </w:sdtContent>
       </w:sdt>
+      <w:bookmarkStart w:name="_GoBack" w:id="0"/>
+      <w:bookmarkEnd w:id="0"/>
     </w:p>
     <w:tbl>
       <w:tblPr>
@@ -1620,15 +1800,16 @@
                                 <w:sz w:val="18"/>
                                 <w:szCs w:val="18"/>
                               </w:rPr>
+                              <w:alias w:val="#Nav: /Header/Invoice_Notes"/>
+                              <w:tag w:val="#Nav: TBMS Sales Invoice/50113"/>
                               <w:id w:val="857927497"/>
                               <w:placeholder>
                                 <w:docPart w:val="DefaultPlaceholder_-1854013440"/>
                               </w:placeholder>
                               <w:dataBinding w:prefixMappings="xmlns:ns0='urn:microsoft-dynamics-nav/reports/TBMS Sales Invoice/50113/'" w:xpath="/ns0:NavWordReportXmlPart[1]/ns0:Header[1]/ns0:Invoice_Notes[1]" w:storeItemID="{99AD73C9-F048-4C91-9166-08FF819B0510}"/>
                               <w:text/>
-                              <w:alias w:val="#Nav: /Header/Invoice_Notes"/>
-                              <w:tag w:val="#Nav: TBMS Sales Invoice/50113"/>
                             </w:sdtPr>
+                            <w:sdtEndPr/>
                             <w:sdtContent>
                               <w:p>
                                 <w:pPr>
@@ -1670,7 +1851,7 @@
               </wp:anchor>
             </w:drawing>
           </mc:Choice>
-          <mc:Fallback>
+          <mc:Fallback xmlns:a="http://schemas.openxmlformats.org/drawingml/2006/main" xmlns:pic="http://schemas.openxmlformats.org/drawingml/2006/picture" xmlns:a14="http://schemas.microsoft.com/office/drawing/2010/main">
             <w:pict>
               <v:shapetype id="_x0000_t202" coordsize="21600,21600" o:spt="202" path="m,l,21600r21600,l21600,xe" w14:anchorId="7D75357B">
                 <v:stroke joinstyle="miter"/>
@@ -2028,17 +2209,7 @@
                                 <w:sz w:val="16"/>
                                 <w:szCs w:val="16"/>
                               </w:rPr>
-                              <w:t xml:space="preserve"> 20000341012</w:t>
-                            </w:r>
-                            <w:bookmarkStart w:name="_GoBack" w:id="0"/>
-                            <w:bookmarkEnd w:id="0"/>
-                            <w:r>
-                              <w:rPr>
-                                <w:rFonts w:asciiTheme="majorHAnsi" w:hAnsiTheme="majorHAnsi" w:cstheme="majorHAnsi"/>
-                                <w:sz w:val="16"/>
-                                <w:szCs w:val="16"/>
-                              </w:rPr>
-                              <w:t>1</w:t>
+                              <w:t xml:space="preserve"> 200003410121</w:t>
                             </w:r>
                           </w:p>
                         </w:txbxContent>
@@ -2058,7 +2229,7 @@
               </wp:anchor>
             </w:drawing>
           </mc:Choice>
-          <mc:Fallback>
+          <mc:Fallback xmlns:a="http://schemas.openxmlformats.org/drawingml/2006/main" xmlns:pic="http://schemas.openxmlformats.org/drawingml/2006/picture" xmlns:a14="http://schemas.microsoft.com/office/drawing/2010/main">
             <w:pict>
               <v:shape id="_x0000_s1027" style="position:absolute;margin-left:0;margin-top:15.35pt;width:193.5pt;height:136.5pt;z-index:251659264;visibility:visible;mso-wrap-style:square;mso-width-percent:0;mso-height-percent:0;mso-wrap-distance-left:9pt;mso-wrap-distance-top:3.6pt;mso-wrap-distance-right:9pt;mso-wrap-distance-bottom:3.6pt;mso-position-horizontal:left;mso-position-horizontal-relative:margin;mso-position-vertical:absolute;mso-position-vertical-relative:text;mso-width-percent:0;mso-height-percent:0;mso-width-relative:margin;mso-height-relative:margin;v-text-anchor:top" type="#_x0000_t202" o:gfxdata="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">
                 <v:textbox>
@@ -4323,64 +4494,6 @@
     </w:docPart>
     <w:docPart>
       <w:docPartPr>
-        <w:name w:val="2AE7F63EC3B44FD390C7BD21A3FA0779"/>
-        <w:category>
-          <w:name w:val="General"/>
-          <w:gallery w:val="placeholder"/>
-        </w:category>
-        <w:types>
-          <w:type w:val="bbPlcHdr"/>
-        </w:types>
-        <w:behaviors>
-          <w:behavior w:val="content"/>
-        </w:behaviors>
-        <w:guid w:val="{15C7E0E2-BFF3-4481-89EE-B9DB209E497F}"/>
-      </w:docPartPr>
-      <w:docPartBody>
-        <w:p>
-          <w:pPr>
-            <w:pStyle w:val="2AE7F63EC3B44FD390C7BD21A3FA0779"/>
-          </w:pPr>
-          <w:r>
-            <w:rPr>
-              <w:rStyle w:val="PlaceholderText"/>
-            </w:rPr>
-            <w:t>Click here to enter text.</w:t>
-          </w:r>
-        </w:p>
-      </w:docPartBody>
-    </w:docPart>
-    <w:docPart>
-      <w:docPartPr>
-        <w:name w:val="70C778E3355A42AFBF3D913391D1F05C"/>
-        <w:category>
-          <w:name w:val="General"/>
-          <w:gallery w:val="placeholder"/>
-        </w:category>
-        <w:types>
-          <w:type w:val="bbPlcHdr"/>
-        </w:types>
-        <w:behaviors>
-          <w:behavior w:val="content"/>
-        </w:behaviors>
-        <w:guid w:val="{76373BFD-4A48-4945-8443-7FDBD08B41AB}"/>
-      </w:docPartPr>
-      <w:docPartBody>
-        <w:p>
-          <w:pPr>
-            <w:pStyle w:val="70C778E3355A42AFBF3D913391D1F05C"/>
-          </w:pPr>
-          <w:r>
-            <w:rPr>
-              <w:rStyle w:val="PlaceholderText"/>
-            </w:rPr>
-            <w:t>Click here to enter text.</w:t>
-          </w:r>
-        </w:p>
-      </w:docPartBody>
-    </w:docPart>
-    <w:docPart>
-      <w:docPartPr>
         <w:name w:val="92D230A15C6046CBBB7EFACFAAAEA4B9"/>
         <w:category>
           <w:name w:val="General"/>
@@ -5022,21 +5135,21 @@
     <w:charset w:val="00"/>
     <w:family w:val="swiss"/>
     <w:pitch w:val="variable"/>
-    <w:sig w:usb0="E00002FF" w:usb1="4000ACFF" w:usb2="00000001" w:usb3="00000000" w:csb0="0000019F" w:csb1="00000000"/>
+    <w:sig w:usb0="E4002EFF" w:usb1="C000247B" w:usb2="00000009" w:usb3="00000000" w:csb0="000001FF" w:csb1="00000000"/>
   </w:font>
   <w:font w:name="Times New Roman">
     <w:panose1 w:val="02020603050405020304"/>
     <w:charset w:val="00"/>
     <w:family w:val="roman"/>
     <w:pitch w:val="variable"/>
-    <w:sig w:usb0="E0002AFF" w:usb1="C0007843" w:usb2="00000009" w:usb3="00000000" w:csb0="000001FF" w:csb1="00000000"/>
+    <w:sig w:usb0="E0002EFF" w:usb1="C000785B" w:usb2="00000009" w:usb3="00000000" w:csb0="000001FF" w:csb1="00000000"/>
   </w:font>
   <w:font w:name="Calibri Light">
     <w:panose1 w:val="020F0302020204030204"/>
     <w:charset w:val="00"/>
     <w:family w:val="swiss"/>
     <w:pitch w:val="variable"/>
-    <w:sig w:usb0="A00002EF" w:usb1="4000207B" w:usb2="00000000" w:usb3="00000000" w:csb0="0000009F" w:csb1="00000000"/>
+    <w:sig w:usb0="E4002EFF" w:usb1="C000247B" w:usb2="00000009" w:usb3="00000000" w:csb0="000001FF" w:csb1="00000000"/>
   </w:font>
 </w:fonts>
 </file>
@@ -5058,6 +5171,7 @@
     <w:rsidRoot w:val="008229B0"/>
     <w:rsid w:val="00023B25"/>
     <w:rsid w:val="000547DB"/>
+    <w:rsid w:val="0007573D"/>
     <w:rsid w:val="002368E7"/>
     <w:rsid w:val="0026316B"/>
     <w:rsid w:val="003C2E69"/>
@@ -5076,6 +5190,7 @@
     <w:rsid w:val="00BE1F90"/>
     <w:rsid w:val="00D257B5"/>
     <w:rsid w:val="00D46234"/>
+    <w:rsid w:val="00DA04AC"/>
     <w:rsid w:val="00E14A35"/>
     <w:rsid w:val="00E821BA"/>
     <w:rsid w:val="00F72071"/>
@@ -6798,7 +6913,7 @@
 </file>
 
 <file path=customXml/itemProps2.xml><?xml version="1.0" encoding="utf-8"?>
-<ds:datastoreItem xmlns:ds="http://schemas.openxmlformats.org/officeDocument/2006/customXml" ds:itemID="{55EE2D20-85B7-43C7-A996-71D566554745}">
+<ds:datastoreItem xmlns:ds="http://schemas.openxmlformats.org/officeDocument/2006/customXml" ds:itemID="{9BAC7221-7B5E-4197-AF38-A597E2E95CC4}">
   <ds:schemaRefs>
     <ds:schemaRef ds:uri="http://schemas.openxmlformats.org/officeDocument/2006/bibliography"/>
   </ds:schemaRefs>

</xml_diff>

<commit_message>
Sales invoice and order report changes
</commit_message>
<xml_diff>
--- a/Reports/StandardSalesInvoice.docx
+++ b/Reports/StandardSalesInvoice.docx
@@ -201,16 +201,6 @@
           <w:cantSplit/>
           <w:trHeight w:val="360"/>
         </w:trPr>
-        <w:tc>
-          <w:tcPr>
-            <w:tcW w:w="3513" w:type="dxa"/>
-          </w:tcPr>
-          <w:p>
-            <w:pPr>
-              <w:pStyle w:val="NoSpacing"/>
-            </w:pPr>
-          </w:p>
-        </w:tc>
         <w:sdt>
           <w:sdtPr>
             <w:rPr>
@@ -219,19 +209,17 @@
             </w:rPr>
             <w:alias w:val="#Nav: /Header/ShipToAddress_Lbl"/>
             <w:tag w:val="#Nav: TBMS Sales Invoice/50113"/>
-            <w:id w:val="1746759334"/>
+            <w:id w:val="-132413634"/>
             <w:placeholder>
-              <w:docPart w:val="DefaultPlaceholder_-1854013440"/>
+              <w:docPart w:val="A5497891D444425B92FD7D35FE67F137"/>
             </w:placeholder>
             <w:dataBinding w:prefixMappings="xmlns:ns0='urn:microsoft-dynamics-nav/reports/TBMS Sales Invoice/50113/'" w:xpath="/ns0:NavWordReportXmlPart[1]/ns0:Header[1]/ns0:ShipToAddress_Lbl[1]" w:storeItemID="{99AD73C9-F048-4C91-9166-08FF819B0510}"/>
             <w:text/>
           </w:sdtPr>
-          <w:sdtEndPr/>
           <w:sdtContent>
             <w:tc>
               <w:tcPr>
-                <w:tcW w:w="3514" w:type="dxa"/>
-                <w:gridSpan w:val="2"/>
+                <w:tcW w:w="3513" w:type="dxa"/>
                 <w:vAlign w:val="bottom"/>
               </w:tcPr>
               <w:p>
@@ -258,6 +246,25 @@
         </w:sdt>
         <w:tc>
           <w:tcPr>
+            <w:tcW w:w="3514" w:type="dxa"/>
+            <w:gridSpan w:val="2"/>
+            <w:vAlign w:val="bottom"/>
+          </w:tcPr>
+          <w:p>
+            <w:pPr>
+              <w:contextualSpacing/>
+              <w:rPr>
+                <w:rFonts w:asciiTheme="majorHAnsi" w:hAnsiTheme="majorHAnsi"/>
+                <w:sz w:val="20"/>
+                <w:szCs w:val="20"/>
+              </w:rPr>
+            </w:pPr>
+            <w:bookmarkStart w:name="_GoBack" w:id="0"/>
+            <w:bookmarkEnd w:id="0"/>
+          </w:p>
+        </w:tc>
+        <w:tc>
+          <w:tcPr>
             <w:tcW w:w="3512" w:type="dxa"/>
             <w:gridSpan w:val="2"/>
             <w:vAlign w:val="center"/>
@@ -274,12 +281,11 @@
               <w:tag w:val="#Nav: TBMS Sales Invoice/50113"/>
               <w:id w:val="-721288217"/>
               <w:placeholder>
-                <w:docPart w:val="C7735EE5F1F347D3BF57966631141452"/>
+                <w:docPart w:val="6B79C5FAD1F248C596EC4E15BAC370D3"/>
               </w:placeholder>
               <w:dataBinding w:prefixMappings="xmlns:ns0='urn:microsoft-dynamics-nav/reports/TBMS Sales Invoice/50113/'" w:xpath="/ns0:NavWordReportXmlPart[1]/ns0:Header[1]/ns0:CompanyAddress1[1]" w:storeItemID="{99AD73C9-F048-4C91-9166-08FF819B0510}"/>
               <w:text/>
             </w:sdtPr>
-            <w:sdtEndPr/>
             <w:sdtContent>
               <w:p>
                 <w:pPr>
@@ -313,64 +319,19 @@
         </w:trPr>
         <w:sdt>
           <w:sdtPr>
-            <w:rPr>
-              <w:b/>
-              <w:bCs/>
-            </w:rPr>
-            <w:alias w:val="#Nav: /Header/CustomerAddress1"/>
+            <w:alias w:val="#Nav: /Header/ShipToAddress1"/>
             <w:tag w:val="#Nav: TBMS Sales Invoice/50113"/>
-            <w:id w:val="243469486"/>
+            <w:id w:val="-1275400395"/>
             <w:placeholder>
-              <w:docPart w:val="8BD0D400DDB9482D9476A4550B171686"/>
+              <w:docPart w:val="CE4A7ED55B2A4EFF8CC251A98954C187"/>
             </w:placeholder>
-            <w:dataBinding w:prefixMappings="xmlns:ns0='urn:microsoft-dynamics-nav/reports/TBMS Sales Invoice/50113/'" w:xpath="/ns0:NavWordReportXmlPart[1]/ns0:Header[1]/ns0:CustomerAddress1[1]" w:storeItemID="{99AD73C9-F048-4C91-9166-08FF819B0510}"/>
+            <w:dataBinding w:prefixMappings="xmlns:ns0='urn:microsoft-dynamics-nav/reports/TBMS Sales Invoice/50113/'" w:xpath="/ns0:NavWordReportXmlPart[1]/ns0:Header[1]/ns0:ShipToAddress1[1]" w:storeItemID="{99AD73C9-F048-4C91-9166-08FF819B0510}"/>
             <w:text/>
           </w:sdtPr>
-          <w:sdtEndPr>
-            <w:rPr>
-              <w:bCs w:val="0"/>
-            </w:rPr>
-          </w:sdtEndPr>
           <w:sdtContent>
             <w:tc>
               <w:tcPr>
                 <w:tcW w:w="3513" w:type="dxa"/>
-              </w:tcPr>
-              <w:p>
-                <w:pPr>
-                  <w:pStyle w:val="NoSpacing"/>
-                  <w:rPr>
-                    <w:b/>
-                  </w:rPr>
-                </w:pPr>
-                <w:r>
-                  <w:rPr>
-                    <w:b/>
-                    <w:lang w:val="da-DK"/>
-                  </w:rPr>
-                  <w:t>CustomerAddress1</w:t>
-                </w:r>
-              </w:p>
-            </w:tc>
-          </w:sdtContent>
-        </w:sdt>
-        <w:sdt>
-          <w:sdtPr>
-            <w:alias w:val="#Nav: /Header/ShipToAddress1"/>
-            <w:tag w:val="#Nav: TBMS Sales Invoice/50113"/>
-            <w:id w:val="534235763"/>
-            <w:placeholder>
-              <w:docPart w:val="DefaultPlaceholder_-1854013440"/>
-            </w:placeholder>
-            <w:dataBinding w:prefixMappings="xmlns:ns0='urn:microsoft-dynamics-nav/reports/TBMS Sales Invoice/50113/'" w:xpath="/ns0:NavWordReportXmlPart[1]/ns0:Header[1]/ns0:ShipToAddress1[1]" w:storeItemID="{99AD73C9-F048-4C91-9166-08FF819B0510}"/>
-            <w:text/>
-          </w:sdtPr>
-          <w:sdtEndPr/>
-          <w:sdtContent>
-            <w:tc>
-              <w:tcPr>
-                <w:tcW w:w="3514" w:type="dxa"/>
-                <w:gridSpan w:val="2"/>
               </w:tcPr>
               <w:p>
                 <w:pPr>
@@ -384,6 +345,18 @@
             </w:tc>
           </w:sdtContent>
         </w:sdt>
+        <w:tc>
+          <w:tcPr>
+            <w:tcW w:w="3514" w:type="dxa"/>
+            <w:gridSpan w:val="2"/>
+          </w:tcPr>
+          <w:p>
+            <w:pPr>
+              <w:pStyle w:val="NoSpacing"/>
+              <w:ind w:left="87"/>
+            </w:pPr>
+          </w:p>
+        </w:tc>
         <w:tc>
           <w:tcPr>
             <w:tcW w:w="3512" w:type="dxa"/>
@@ -401,12 +374,11 @@
                 <w:tag w:val="#Nav: TBMS Sales Invoice/50113"/>
                 <w:id w:val="300510598"/>
                 <w:placeholder>
-                  <w:docPart w:val="8712DD03880246E1A9C15980475D36EB"/>
+                  <w:docPart w:val="3EAA532E3AD84C5291FF1E8D966A9CFA"/>
                 </w:placeholder>
                 <w:dataBinding w:prefixMappings="xmlns:ns0='urn:microsoft-dynamics-nav/reports/TBMS Sales Invoice/50113/'" w:xpath="/ns0:NavWordReportXmlPart[1]/ns0:Header[1]/ns0:CompanyAddress2[1]" w:storeItemID="{99AD73C9-F048-4C91-9166-08FF819B0510}"/>
                 <w:text/>
               </w:sdtPr>
-              <w:sdtEndPr/>
               <w:sdtContent>
                 <w:r>
                   <w:t>CompanyAddress2</w:t>
@@ -423,58 +395,19 @@
         </w:trPr>
         <w:sdt>
           <w:sdtPr>
-            <w:rPr>
-              <w:b/>
-            </w:rPr>
-            <w:alias w:val="#Nav: /Header/CustomerAddress2"/>
+            <w:alias w:val="#Nav: /Header/ShipToAddress2"/>
             <w:tag w:val="#Nav: TBMS Sales Invoice/50113"/>
-            <w:id w:val="211629001"/>
+            <w:id w:val="-194390854"/>
             <w:placeholder>
-              <w:docPart w:val="4A2310A63DB0452BB476C117C5894F05"/>
+              <w:docPart w:val="BCB950BD74C24461912BE8EF0173E24E"/>
             </w:placeholder>
-            <w:dataBinding w:prefixMappings="xmlns:ns0='urn:microsoft-dynamics-nav/reports/TBMS Sales Invoice/50113/'" w:xpath="/ns0:NavWordReportXmlPart[1]/ns0:Header[1]/ns0:CustomerAddress2[1]" w:storeItemID="{99AD73C9-F048-4C91-9166-08FF819B0510}"/>
+            <w:dataBinding w:prefixMappings="xmlns:ns0='urn:microsoft-dynamics-nav/reports/TBMS Sales Invoice/50113/'" w:xpath="/ns0:NavWordReportXmlPart[1]/ns0:Header[1]/ns0:ShipToAddress2[1]" w:storeItemID="{99AD73C9-F048-4C91-9166-08FF819B0510}"/>
             <w:text/>
           </w:sdtPr>
-          <w:sdtEndPr/>
           <w:sdtContent>
             <w:tc>
               <w:tcPr>
                 <w:tcW w:w="3513" w:type="dxa"/>
-              </w:tcPr>
-              <w:p>
-                <w:pPr>
-                  <w:pStyle w:val="NoSpacing"/>
-                  <w:rPr>
-                    <w:b/>
-                  </w:rPr>
-                </w:pPr>
-                <w:r>
-                  <w:rPr>
-                    <w:b/>
-                  </w:rPr>
-                  <w:t>CustomerAddress2</w:t>
-                </w:r>
-              </w:p>
-            </w:tc>
-          </w:sdtContent>
-        </w:sdt>
-        <w:sdt>
-          <w:sdtPr>
-            <w:alias w:val="#Nav: /Header/ShipToAddress2"/>
-            <w:tag w:val="#Nav: TBMS Sales Invoice/50113"/>
-            <w:id w:val="233672522"/>
-            <w:placeholder>
-              <w:docPart w:val="DefaultPlaceholder_-1854013440"/>
-            </w:placeholder>
-            <w:dataBinding w:prefixMappings="xmlns:ns0='urn:microsoft-dynamics-nav/reports/TBMS Sales Invoice/50113/'" w:xpath="/ns0:NavWordReportXmlPart[1]/ns0:Header[1]/ns0:ShipToAddress2[1]" w:storeItemID="{99AD73C9-F048-4C91-9166-08FF819B0510}"/>
-            <w:text/>
-          </w:sdtPr>
-          <w:sdtEndPr/>
-          <w:sdtContent>
-            <w:tc>
-              <w:tcPr>
-                <w:tcW w:w="3514" w:type="dxa"/>
-                <w:gridSpan w:val="2"/>
               </w:tcPr>
               <w:p>
                 <w:pPr>
@@ -488,6 +421,18 @@
             </w:tc>
           </w:sdtContent>
         </w:sdt>
+        <w:tc>
+          <w:tcPr>
+            <w:tcW w:w="3514" w:type="dxa"/>
+            <w:gridSpan w:val="2"/>
+          </w:tcPr>
+          <w:p>
+            <w:pPr>
+              <w:pStyle w:val="NoSpacing"/>
+              <w:ind w:left="87"/>
+            </w:pPr>
+          </w:p>
+        </w:tc>
         <w:tc>
           <w:tcPr>
             <w:tcW w:w="3512" w:type="dxa"/>
@@ -505,12 +450,11 @@
                 <w:tag w:val="#Nav: TBMS Sales Invoice/50113"/>
                 <w:id w:val="-128092235"/>
                 <w:placeholder>
-                  <w:docPart w:val="062435180CBA4CD2B90582D6C6D63EA9"/>
+                  <w:docPart w:val="D639302546694842B6B968BE2C6DA242"/>
                 </w:placeholder>
                 <w:dataBinding w:prefixMappings="xmlns:ns0='urn:microsoft-dynamics-nav/reports/TBMS Sales Invoice/50113/'" w:xpath="/ns0:NavWordReportXmlPart[1]/ns0:Header[1]/ns0:CompanyAddress3[1]" w:storeItemID="{99AD73C9-F048-4C91-9166-08FF819B0510}"/>
                 <w:text/>
               </w:sdtPr>
-              <w:sdtEndPr/>
               <w:sdtContent>
                 <w:r>
                   <w:t>CompanyAddress3</w:t>
@@ -527,59 +471,19 @@
         </w:trPr>
         <w:sdt>
           <w:sdtPr>
-            <w:rPr>
-              <w:b/>
-            </w:rPr>
-            <w:alias w:val="#Nav: /Header/CustomerAddress3"/>
+            <w:alias w:val="#Nav: /Header/ShipToAddress3"/>
             <w:tag w:val="#Nav: TBMS Sales Invoice/50113"/>
-            <w:id w:val="-1572109726"/>
+            <w:id w:val="1539858861"/>
             <w:placeholder>
-              <w:docPart w:val="48F716F7917A42BFB12842139C3AA30B"/>
+              <w:docPart w:val="66294AB6C9B34727ABD32C7DF7ACAC5C"/>
             </w:placeholder>
-            <w:dataBinding w:prefixMappings="xmlns:ns0='urn:microsoft-dynamics-nav/reports/TBMS Sales Invoice/50113/'" w:xpath="/ns0:NavWordReportXmlPart[1]/ns0:Header[1]/ns0:CustomerAddress3[1]" w:storeItemID="{99AD73C9-F048-4C91-9166-08FF819B0510}"/>
+            <w:dataBinding w:prefixMappings="xmlns:ns0='urn:microsoft-dynamics-nav/reports/TBMS Sales Invoice/50113/'" w:xpath="/ns0:NavWordReportXmlPart[1]/ns0:Header[1]/ns0:ShipToAddress3[1]" w:storeItemID="{99AD73C9-F048-4C91-9166-08FF819B0510}"/>
             <w:text/>
           </w:sdtPr>
-          <w:sdtEndPr/>
           <w:sdtContent>
             <w:tc>
               <w:tcPr>
                 <w:tcW w:w="3513" w:type="dxa"/>
-              </w:tcPr>
-              <w:p>
-                <w:pPr>
-                  <w:pStyle w:val="NoSpacing"/>
-                  <w:rPr>
-                    <w:b/>
-                  </w:rPr>
-                </w:pPr>
-                <w:r>
-                  <w:rPr>
-                    <w:b/>
-                    <w:lang w:val="da-DK"/>
-                  </w:rPr>
-                  <w:t>CustomerAddress3</w:t>
-                </w:r>
-              </w:p>
-            </w:tc>
-          </w:sdtContent>
-        </w:sdt>
-        <w:sdt>
-          <w:sdtPr>
-            <w:alias w:val="#Nav: /Header/ShipToAddress3"/>
-            <w:tag w:val="#Nav: TBMS Sales Invoice/50113"/>
-            <w:id w:val="1988279057"/>
-            <w:placeholder>
-              <w:docPart w:val="DefaultPlaceholder_-1854013440"/>
-            </w:placeholder>
-            <w:dataBinding w:prefixMappings="xmlns:ns0='urn:microsoft-dynamics-nav/reports/TBMS Sales Invoice/50113/'" w:xpath="/ns0:NavWordReportXmlPart[1]/ns0:Header[1]/ns0:ShipToAddress3[1]" w:storeItemID="{99AD73C9-F048-4C91-9166-08FF819B0510}"/>
-            <w:text/>
-          </w:sdtPr>
-          <w:sdtEndPr/>
-          <w:sdtContent>
-            <w:tc>
-              <w:tcPr>
-                <w:tcW w:w="3514" w:type="dxa"/>
-                <w:gridSpan w:val="2"/>
               </w:tcPr>
               <w:p>
                 <w:pPr>
@@ -593,6 +497,18 @@
             </w:tc>
           </w:sdtContent>
         </w:sdt>
+        <w:tc>
+          <w:tcPr>
+            <w:tcW w:w="3514" w:type="dxa"/>
+            <w:gridSpan w:val="2"/>
+          </w:tcPr>
+          <w:p>
+            <w:pPr>
+              <w:pStyle w:val="NoSpacing"/>
+              <w:ind w:left="87"/>
+            </w:pPr>
+          </w:p>
+        </w:tc>
         <w:tc>
           <w:tcPr>
             <w:tcW w:w="3512" w:type="dxa"/>
@@ -610,12 +526,11 @@
                 <w:tag w:val="#Nav: TBMS Sales Invoice/50113"/>
                 <w:id w:val="-1133634048"/>
                 <w:placeholder>
-                  <w:docPart w:val="3ABE8D77C52F4DFD8787F351C946F1B3"/>
+                  <w:docPart w:val="EF3AB7A73B164112BB3A31252F732278"/>
                 </w:placeholder>
                 <w:dataBinding w:prefixMappings="xmlns:ns0='urn:microsoft-dynamics-nav/reports/TBMS Sales Invoice/50113/'" w:xpath="/ns0:NavWordReportXmlPart[1]/ns0:Header[1]/ns0:CompanyAddress4[1]" w:storeItemID="{99AD73C9-F048-4C91-9166-08FF819B0510}"/>
                 <w:text/>
               </w:sdtPr>
-              <w:sdtEndPr/>
               <w:sdtContent>
                 <w:r>
                   <w:t>CompanyAddress4</w:t>
@@ -632,59 +547,19 @@
         </w:trPr>
         <w:sdt>
           <w:sdtPr>
-            <w:rPr>
-              <w:b/>
-            </w:rPr>
-            <w:alias w:val="#Nav: /Header/CustomerAddress4"/>
+            <w:alias w:val="#Nav: /Header/ShipToAddress4"/>
             <w:tag w:val="#Nav: TBMS Sales Invoice/50113"/>
-            <w:id w:val="-2025857488"/>
+            <w:id w:val="-505755537"/>
             <w:placeholder>
-              <w:docPart w:val="86DDA17DFB8540E69F799FBAAA4FEFE4"/>
+              <w:docPart w:val="F3AF46143269431DB0F8679571A87F7C"/>
             </w:placeholder>
-            <w:dataBinding w:prefixMappings="xmlns:ns0='urn:microsoft-dynamics-nav/reports/TBMS Sales Invoice/50113/'" w:xpath="/ns0:NavWordReportXmlPart[1]/ns0:Header[1]/ns0:CustomerAddress4[1]" w:storeItemID="{99AD73C9-F048-4C91-9166-08FF819B0510}"/>
+            <w:dataBinding w:prefixMappings="xmlns:ns0='urn:microsoft-dynamics-nav/reports/TBMS Sales Invoice/50113/'" w:xpath="/ns0:NavWordReportXmlPart[1]/ns0:Header[1]/ns0:ShipToAddress4[1]" w:storeItemID="{99AD73C9-F048-4C91-9166-08FF819B0510}"/>
             <w:text/>
           </w:sdtPr>
-          <w:sdtEndPr/>
           <w:sdtContent>
             <w:tc>
               <w:tcPr>
                 <w:tcW w:w="3513" w:type="dxa"/>
-              </w:tcPr>
-              <w:p>
-                <w:pPr>
-                  <w:pStyle w:val="NoSpacing"/>
-                  <w:rPr>
-                    <w:b/>
-                  </w:rPr>
-                </w:pPr>
-                <w:r>
-                  <w:rPr>
-                    <w:b/>
-                    <w:lang w:val="da-DK"/>
-                  </w:rPr>
-                  <w:t>CustomerAddress4</w:t>
-                </w:r>
-              </w:p>
-            </w:tc>
-          </w:sdtContent>
-        </w:sdt>
-        <w:sdt>
-          <w:sdtPr>
-            <w:alias w:val="#Nav: /Header/ShipToAddress4"/>
-            <w:tag w:val="#Nav: TBMS Sales Invoice/50113"/>
-            <w:id w:val="-635188731"/>
-            <w:placeholder>
-              <w:docPart w:val="DefaultPlaceholder_-1854013440"/>
-            </w:placeholder>
-            <w:dataBinding w:prefixMappings="xmlns:ns0='urn:microsoft-dynamics-nav/reports/TBMS Sales Invoice/50113/'" w:xpath="/ns0:NavWordReportXmlPart[1]/ns0:Header[1]/ns0:ShipToAddress4[1]" w:storeItemID="{99AD73C9-F048-4C91-9166-08FF819B0510}"/>
-            <w:text/>
-          </w:sdtPr>
-          <w:sdtEndPr/>
-          <w:sdtContent>
-            <w:tc>
-              <w:tcPr>
-                <w:tcW w:w="3514" w:type="dxa"/>
-                <w:gridSpan w:val="2"/>
               </w:tcPr>
               <w:p>
                 <w:pPr>
@@ -698,6 +573,18 @@
             </w:tc>
           </w:sdtContent>
         </w:sdt>
+        <w:tc>
+          <w:tcPr>
+            <w:tcW w:w="3514" w:type="dxa"/>
+            <w:gridSpan w:val="2"/>
+          </w:tcPr>
+          <w:p>
+            <w:pPr>
+              <w:pStyle w:val="NoSpacing"/>
+              <w:ind w:left="87"/>
+            </w:pPr>
+          </w:p>
+        </w:tc>
         <w:tc>
           <w:tcPr>
             <w:tcW w:w="3512" w:type="dxa"/>
@@ -715,12 +602,11 @@
                 <w:tag w:val="#Nav: TBMS Sales Invoice/50113"/>
                 <w:id w:val="671686422"/>
                 <w:placeholder>
-                  <w:docPart w:val="EA78A9367F954649922B9FAF8B5C9FD2"/>
+                  <w:docPart w:val="EE94D2213A8E4A2D98A9892EDE6E497C"/>
                 </w:placeholder>
                 <w:dataBinding w:prefixMappings="xmlns:ns0='urn:microsoft-dynamics-nav/reports/TBMS Sales Invoice/50113/'" w:xpath="/ns0:NavWordReportXmlPart[1]/ns0:Header[1]/ns0:CompanyAddress5[1]" w:storeItemID="{99AD73C9-F048-4C91-9166-08FF819B0510}"/>
                 <w:text/>
               </w:sdtPr>
-              <w:sdtEndPr/>
               <w:sdtContent>
                 <w:r>
                   <w:t>CompanyAddress5</w:t>
@@ -737,58 +623,19 @@
         </w:trPr>
         <w:sdt>
           <w:sdtPr>
-            <w:rPr>
-              <w:b/>
-            </w:rPr>
-            <w:alias w:val="#Nav: /Header/CustomerAddress5"/>
+            <w:alias w:val="#Nav: /Header/ShipToAddress5"/>
             <w:tag w:val="#Nav: TBMS Sales Invoice/50113"/>
-            <w:id w:val="-1662081423"/>
+            <w:id w:val="179557021"/>
             <w:placeholder>
-              <w:docPart w:val="DefaultPlaceholder_-1854013440"/>
+              <w:docPart w:val="80D789BDE23045B28D2D4F96B3FDF80D"/>
             </w:placeholder>
-            <w:dataBinding w:prefixMappings="xmlns:ns0='urn:microsoft-dynamics-nav/reports/TBMS Sales Invoice/50113/'" w:xpath="/ns0:NavWordReportXmlPart[1]/ns0:Header[1]/ns0:CustomerAddress5[1]" w:storeItemID="{99AD73C9-F048-4C91-9166-08FF819B0510}"/>
+            <w:dataBinding w:prefixMappings="xmlns:ns0='urn:microsoft-dynamics-nav/reports/TBMS Sales Invoice/50113/'" w:xpath="/ns0:NavWordReportXmlPart[1]/ns0:Header[1]/ns0:ShipToAddress5[1]" w:storeItemID="{99AD73C9-F048-4C91-9166-08FF819B0510}"/>
             <w:text/>
           </w:sdtPr>
-          <w:sdtEndPr/>
           <w:sdtContent>
             <w:tc>
               <w:tcPr>
                 <w:tcW w:w="3513" w:type="dxa"/>
-              </w:tcPr>
-              <w:p>
-                <w:pPr>
-                  <w:pStyle w:val="NoSpacing"/>
-                  <w:rPr>
-                    <w:b/>
-                  </w:rPr>
-                </w:pPr>
-                <w:r>
-                  <w:rPr>
-                    <w:b/>
-                  </w:rPr>
-                  <w:t>CustomerAddress5</w:t>
-                </w:r>
-              </w:p>
-            </w:tc>
-          </w:sdtContent>
-        </w:sdt>
-        <w:sdt>
-          <w:sdtPr>
-            <w:alias w:val="#Nav: /Header/ShipToAddress5"/>
-            <w:tag w:val="#Nav: TBMS Sales Invoice/50113"/>
-            <w:id w:val="-1938204457"/>
-            <w:placeholder>
-              <w:docPart w:val="DefaultPlaceholder_-1854013440"/>
-            </w:placeholder>
-            <w:dataBinding w:prefixMappings="xmlns:ns0='urn:microsoft-dynamics-nav/reports/TBMS Sales Invoice/50113/'" w:xpath="/ns0:NavWordReportXmlPart[1]/ns0:Header[1]/ns0:ShipToAddress5[1]" w:storeItemID="{99AD73C9-F048-4C91-9166-08FF819B0510}"/>
-            <w:text/>
-          </w:sdtPr>
-          <w:sdtEndPr/>
-          <w:sdtContent>
-            <w:tc>
-              <w:tcPr>
-                <w:tcW w:w="3514" w:type="dxa"/>
-                <w:gridSpan w:val="2"/>
               </w:tcPr>
               <w:p>
                 <w:pPr>
@@ -802,18 +649,29 @@
             </w:tc>
           </w:sdtContent>
         </w:sdt>
+        <w:tc>
+          <w:tcPr>
+            <w:tcW w:w="3514" w:type="dxa"/>
+            <w:gridSpan w:val="2"/>
+          </w:tcPr>
+          <w:p>
+            <w:pPr>
+              <w:pStyle w:val="NoSpacing"/>
+              <w:ind w:left="87"/>
+            </w:pPr>
+          </w:p>
+        </w:tc>
         <w:sdt>
           <w:sdtPr>
             <w:alias w:val="#Nav: /Header/CompanyAddress6"/>
             <w:tag w:val="#Nav: TBMS Sales Invoice/50113"/>
             <w:id w:val="-1842767559"/>
             <w:placeholder>
-              <w:docPart w:val="DefaultPlaceholder_-1854013440"/>
+              <w:docPart w:val="2FA9998963EA49E683EB9074F0CEA211"/>
             </w:placeholder>
             <w:dataBinding w:prefixMappings="xmlns:ns0='urn:microsoft-dynamics-nav/reports/TBMS Sales Invoice/50113/'" w:xpath="/ns0:NavWordReportXmlPart[1]/ns0:Header[1]/ns0:CompanyAddress6[1]" w:storeItemID="{99AD73C9-F048-4C91-9166-08FF819B0510}"/>
             <w:text/>
           </w:sdtPr>
-          <w:sdtEndPr/>
           <w:sdtContent>
             <w:tc>
               <w:tcPr>
@@ -839,36 +697,21 @@
           <w:cantSplit/>
           <w:trHeight w:val="290"/>
         </w:trPr>
-        <w:tc>
-          <w:tcPr>
-            <w:tcW w:w="3513" w:type="dxa"/>
-          </w:tcPr>
-          <w:p>
-            <w:pPr>
-              <w:pStyle w:val="NoSpacing"/>
-              <w:rPr>
-                <w:b/>
-              </w:rPr>
-            </w:pPr>
-          </w:p>
-        </w:tc>
         <w:sdt>
           <w:sdtPr>
             <w:alias w:val="#Nav: /Header/ShipToAddress6"/>
             <w:tag w:val="#Nav: TBMS Sales Invoice/50113"/>
-            <w:id w:val="-1941525024"/>
+            <w:id w:val="1655717646"/>
             <w:placeholder>
-              <w:docPart w:val="DefaultPlaceholder_-1854013440"/>
+              <w:docPart w:val="5830E709146C40B08CA722AB00926B56"/>
             </w:placeholder>
             <w:dataBinding w:prefixMappings="xmlns:ns0='urn:microsoft-dynamics-nav/reports/TBMS Sales Invoice/50113/'" w:xpath="/ns0:NavWordReportXmlPart[1]/ns0:Header[1]/ns0:ShipToAddress6[1]" w:storeItemID="{99AD73C9-F048-4C91-9166-08FF819B0510}"/>
             <w:text/>
           </w:sdtPr>
-          <w:sdtEndPr/>
           <w:sdtContent>
             <w:tc>
               <w:tcPr>
-                <w:tcW w:w="3514" w:type="dxa"/>
-                <w:gridSpan w:val="2"/>
+                <w:tcW w:w="3513" w:type="dxa"/>
               </w:tcPr>
               <w:p>
                 <w:pPr>
@@ -882,6 +725,18 @@
             </w:tc>
           </w:sdtContent>
         </w:sdt>
+        <w:tc>
+          <w:tcPr>
+            <w:tcW w:w="3514" w:type="dxa"/>
+            <w:gridSpan w:val="2"/>
+          </w:tcPr>
+          <w:p>
+            <w:pPr>
+              <w:pStyle w:val="NoSpacing"/>
+              <w:ind w:left="87"/>
+            </w:pPr>
+          </w:p>
+        </w:tc>
         <w:tc>
           <w:tcPr>
             <w:tcW w:w="3512" w:type="dxa"/>
@@ -937,8 +792,6 @@
           </w:r>
         </w:sdtContent>
       </w:sdt>
-      <w:bookmarkStart w:name="_GoBack" w:id="0"/>
-      <w:bookmarkEnd w:id="0"/>
     </w:p>
     <w:tbl>
       <w:tblPr>
@@ -1851,7 +1704,7 @@
               </wp:anchor>
             </w:drawing>
           </mc:Choice>
-          <mc:Fallback xmlns:a="http://schemas.openxmlformats.org/drawingml/2006/main" xmlns:pic="http://schemas.openxmlformats.org/drawingml/2006/picture" xmlns:a14="http://schemas.microsoft.com/office/drawing/2010/main">
+          <mc:Fallback xmlns:a14="http://schemas.microsoft.com/office/drawing/2010/main" xmlns:pic="http://schemas.openxmlformats.org/drawingml/2006/picture" xmlns:a="http://schemas.openxmlformats.org/drawingml/2006/main">
             <w:pict>
               <v:shapetype id="_x0000_t202" coordsize="21600,21600" o:spt="202" path="m,l,21600r21600,l21600,xe" w14:anchorId="7D75357B">
                 <v:stroke joinstyle="miter"/>
@@ -2229,7 +2082,7 @@
               </wp:anchor>
             </w:drawing>
           </mc:Choice>
-          <mc:Fallback xmlns:a="http://schemas.openxmlformats.org/drawingml/2006/main" xmlns:pic="http://schemas.openxmlformats.org/drawingml/2006/picture" xmlns:a14="http://schemas.microsoft.com/office/drawing/2010/main">
+          <mc:Fallback xmlns:a14="http://schemas.microsoft.com/office/drawing/2010/main" xmlns:pic="http://schemas.openxmlformats.org/drawingml/2006/picture" xmlns:a="http://schemas.openxmlformats.org/drawingml/2006/main">
             <w:pict>
               <v:shape id="_x0000_s1027" style="position:absolute;margin-left:0;margin-top:15.35pt;width:193.5pt;height:136.5pt;z-index:251659264;visibility:visible;mso-wrap-style:square;mso-width-percent:0;mso-height-percent:0;mso-wrap-distance-left:9pt;mso-wrap-distance-top:3.6pt;mso-wrap-distance-right:9pt;mso-wrap-distance-bottom:3.6pt;mso-position-horizontal:left;mso-position-horizontal-relative:margin;mso-position-vertical:absolute;mso-position-vertical-relative:text;mso-width-percent:0;mso-height-percent:0;mso-width-relative:margin;mso-height-relative:margin;v-text-anchor:top" type="#_x0000_t202" o:gfxdata="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">
                 <v:textbox>
@@ -4291,209 +4144,6 @@
     </w:docPart>
     <w:docPart>
       <w:docPartPr>
-        <w:name w:val="8712DD03880246E1A9C15980475D36EB"/>
-        <w:category>
-          <w:name w:val="General"/>
-          <w:gallery w:val="placeholder"/>
-        </w:category>
-        <w:types>
-          <w:type w:val="bbPlcHdr"/>
-        </w:types>
-        <w:behaviors>
-          <w:behavior w:val="content"/>
-        </w:behaviors>
-        <w:guid w:val="{0679313A-0A44-4A41-ABBD-614D8A56D10B}"/>
-      </w:docPartPr>
-      <w:docPartBody>
-        <w:p>
-          <w:pPr>
-            <w:pStyle w:val="8712DD03880246E1A9C15980475D36EB"/>
-          </w:pPr>
-          <w:r>
-            <w:rPr>
-              <w:rStyle w:val="PlaceholderText"/>
-            </w:rPr>
-            <w:t>Click here to enter text.</w:t>
-          </w:r>
-        </w:p>
-      </w:docPartBody>
-    </w:docPart>
-    <w:docPart>
-      <w:docPartPr>
-        <w:name w:val="4A2310A63DB0452BB476C117C5894F05"/>
-        <w:category>
-          <w:name w:val="General"/>
-          <w:gallery w:val="placeholder"/>
-        </w:category>
-        <w:types>
-          <w:type w:val="bbPlcHdr"/>
-        </w:types>
-        <w:behaviors>
-          <w:behavior w:val="content"/>
-        </w:behaviors>
-        <w:guid w:val="{B1A17DB5-22D4-4C7E-9CEA-CC76FB531577}"/>
-      </w:docPartPr>
-      <w:docPartBody>
-        <w:p>
-          <w:pPr>
-            <w:pStyle w:val="4A2310A63DB0452BB476C117C5894F05"/>
-          </w:pPr>
-          <w:r>
-            <w:rPr>
-              <w:rStyle w:val="PlaceholderText"/>
-            </w:rPr>
-            <w:t>Click here to enter text.</w:t>
-          </w:r>
-        </w:p>
-      </w:docPartBody>
-    </w:docPart>
-    <w:docPart>
-      <w:docPartPr>
-        <w:name w:val="062435180CBA4CD2B90582D6C6D63EA9"/>
-        <w:category>
-          <w:name w:val="General"/>
-          <w:gallery w:val="placeholder"/>
-        </w:category>
-        <w:types>
-          <w:type w:val="bbPlcHdr"/>
-        </w:types>
-        <w:behaviors>
-          <w:behavior w:val="content"/>
-        </w:behaviors>
-        <w:guid w:val="{050C078E-7738-4251-998B-C3F89432A363}"/>
-      </w:docPartPr>
-      <w:docPartBody>
-        <w:p>
-          <w:pPr>
-            <w:pStyle w:val="062435180CBA4CD2B90582D6C6D63EA9"/>
-          </w:pPr>
-          <w:r>
-            <w:rPr>
-              <w:rStyle w:val="PlaceholderText"/>
-            </w:rPr>
-            <w:t>Click here to enter text.</w:t>
-          </w:r>
-        </w:p>
-      </w:docPartBody>
-    </w:docPart>
-    <w:docPart>
-      <w:docPartPr>
-        <w:name w:val="48F716F7917A42BFB12842139C3AA30B"/>
-        <w:category>
-          <w:name w:val="General"/>
-          <w:gallery w:val="placeholder"/>
-        </w:category>
-        <w:types>
-          <w:type w:val="bbPlcHdr"/>
-        </w:types>
-        <w:behaviors>
-          <w:behavior w:val="content"/>
-        </w:behaviors>
-        <w:guid w:val="{42DF7483-F4CD-43F9-807B-99D3385B6CAE}"/>
-      </w:docPartPr>
-      <w:docPartBody>
-        <w:p>
-          <w:pPr>
-            <w:pStyle w:val="48F716F7917A42BFB12842139C3AA30B"/>
-          </w:pPr>
-          <w:r>
-            <w:rPr>
-              <w:rStyle w:val="PlaceholderText"/>
-            </w:rPr>
-            <w:t>Click here to enter text.</w:t>
-          </w:r>
-        </w:p>
-      </w:docPartBody>
-    </w:docPart>
-    <w:docPart>
-      <w:docPartPr>
-        <w:name w:val="3ABE8D77C52F4DFD8787F351C946F1B3"/>
-        <w:category>
-          <w:name w:val="General"/>
-          <w:gallery w:val="placeholder"/>
-        </w:category>
-        <w:types>
-          <w:type w:val="bbPlcHdr"/>
-        </w:types>
-        <w:behaviors>
-          <w:behavior w:val="content"/>
-        </w:behaviors>
-        <w:guid w:val="{C708147D-B17D-4A30-B57B-CB45A8AF6D40}"/>
-      </w:docPartPr>
-      <w:docPartBody>
-        <w:p>
-          <w:pPr>
-            <w:pStyle w:val="3ABE8D77C52F4DFD8787F351C946F1B3"/>
-          </w:pPr>
-          <w:r>
-            <w:rPr>
-              <w:rStyle w:val="PlaceholderText"/>
-            </w:rPr>
-            <w:t>Click here to enter text.</w:t>
-          </w:r>
-        </w:p>
-      </w:docPartBody>
-    </w:docPart>
-    <w:docPart>
-      <w:docPartPr>
-        <w:name w:val="86DDA17DFB8540E69F799FBAAA4FEFE4"/>
-        <w:category>
-          <w:name w:val="General"/>
-          <w:gallery w:val="placeholder"/>
-        </w:category>
-        <w:types>
-          <w:type w:val="bbPlcHdr"/>
-        </w:types>
-        <w:behaviors>
-          <w:behavior w:val="content"/>
-        </w:behaviors>
-        <w:guid w:val="{B716A640-27F7-411D-B0CC-FBA122A0038E}"/>
-      </w:docPartPr>
-      <w:docPartBody>
-        <w:p>
-          <w:pPr>
-            <w:pStyle w:val="86DDA17DFB8540E69F799FBAAA4FEFE4"/>
-          </w:pPr>
-          <w:r>
-            <w:rPr>
-              <w:rStyle w:val="PlaceholderText"/>
-            </w:rPr>
-            <w:t>Click here to enter text.</w:t>
-          </w:r>
-        </w:p>
-      </w:docPartBody>
-    </w:docPart>
-    <w:docPart>
-      <w:docPartPr>
-        <w:name w:val="EA78A9367F954649922B9FAF8B5C9FD2"/>
-        <w:category>
-          <w:name w:val="General"/>
-          <w:gallery w:val="placeholder"/>
-        </w:category>
-        <w:types>
-          <w:type w:val="bbPlcHdr"/>
-        </w:types>
-        <w:behaviors>
-          <w:behavior w:val="content"/>
-        </w:behaviors>
-        <w:guid w:val="{C101C364-869C-4D76-953B-6F9CE810B0D9}"/>
-      </w:docPartPr>
-      <w:docPartBody>
-        <w:p>
-          <w:pPr>
-            <w:pStyle w:val="EA78A9367F954649922B9FAF8B5C9FD2"/>
-          </w:pPr>
-          <w:r>
-            <w:rPr>
-              <w:rStyle w:val="PlaceholderText"/>
-            </w:rPr>
-            <w:t>Click here to enter text.</w:t>
-          </w:r>
-        </w:p>
-      </w:docPartBody>
-    </w:docPart>
-    <w:docPart>
-      <w:docPartPr>
         <w:name w:val="92D230A15C6046CBBB7EFACFAAAEA4B9"/>
         <w:category>
           <w:name w:val="General"/>
@@ -5124,6 +4774,383 @@
         </w:p>
       </w:docPartBody>
     </w:docPart>
+    <w:docPart>
+      <w:docPartPr>
+        <w:name w:val="A5497891D444425B92FD7D35FE67F137"/>
+        <w:category>
+          <w:name w:val="General"/>
+          <w:gallery w:val="placeholder"/>
+        </w:category>
+        <w:types>
+          <w:type w:val="bbPlcHdr"/>
+        </w:types>
+        <w:behaviors>
+          <w:behavior w:val="content"/>
+        </w:behaviors>
+        <w:guid w:val="{DA44CF4B-0E4F-4AB7-A7FC-4A254E4A3AE7}"/>
+      </w:docPartPr>
+      <w:docPartBody>
+        <w:p>
+          <w:pPr>
+            <w:pStyle w:val="A5497891D444425B92FD7D35FE67F137"/>
+          </w:pPr>
+          <w:r>
+            <w:rPr>
+              <w:rStyle w:val="PlaceholderText"/>
+            </w:rPr>
+            <w:t>Click or tap here to enter text.</w:t>
+          </w:r>
+        </w:p>
+      </w:docPartBody>
+    </w:docPart>
+    <w:docPart>
+      <w:docPartPr>
+        <w:name w:val="2FA9998963EA49E683EB9074F0CEA211"/>
+        <w:category>
+          <w:name w:val="General"/>
+          <w:gallery w:val="placeholder"/>
+        </w:category>
+        <w:types>
+          <w:type w:val="bbPlcHdr"/>
+        </w:types>
+        <w:behaviors>
+          <w:behavior w:val="content"/>
+        </w:behaviors>
+        <w:guid w:val="{45C940C0-91A7-4651-8D82-8081E5F562A1}"/>
+      </w:docPartPr>
+      <w:docPartBody>
+        <w:p>
+          <w:pPr>
+            <w:pStyle w:val="2FA9998963EA49E683EB9074F0CEA211"/>
+          </w:pPr>
+          <w:r>
+            <w:rPr>
+              <w:rStyle w:val="PlaceholderText"/>
+            </w:rPr>
+            <w:t>Click or tap here to enter text.</w:t>
+          </w:r>
+        </w:p>
+      </w:docPartBody>
+    </w:docPart>
+    <w:docPart>
+      <w:docPartPr>
+        <w:name w:val="6B79C5FAD1F248C596EC4E15BAC370D3"/>
+        <w:category>
+          <w:name w:val="General"/>
+          <w:gallery w:val="placeholder"/>
+        </w:category>
+        <w:types>
+          <w:type w:val="bbPlcHdr"/>
+        </w:types>
+        <w:behaviors>
+          <w:behavior w:val="content"/>
+        </w:behaviors>
+        <w:guid w:val="{8A5CFE5C-07D0-47EF-9108-E5CDA546B446}"/>
+      </w:docPartPr>
+      <w:docPartBody>
+        <w:p>
+          <w:pPr>
+            <w:pStyle w:val="6B79C5FAD1F248C596EC4E15BAC370D3"/>
+          </w:pPr>
+          <w:r>
+            <w:rPr>
+              <w:rStyle w:val="PlaceholderText"/>
+            </w:rPr>
+            <w:t>Click here to enter text.</w:t>
+          </w:r>
+        </w:p>
+      </w:docPartBody>
+    </w:docPart>
+    <w:docPart>
+      <w:docPartPr>
+        <w:name w:val="CE4A7ED55B2A4EFF8CC251A98954C187"/>
+        <w:category>
+          <w:name w:val="General"/>
+          <w:gallery w:val="placeholder"/>
+        </w:category>
+        <w:types>
+          <w:type w:val="bbPlcHdr"/>
+        </w:types>
+        <w:behaviors>
+          <w:behavior w:val="content"/>
+        </w:behaviors>
+        <w:guid w:val="{D48DB9A4-63E4-42A6-BC1C-F2A2150F7968}"/>
+      </w:docPartPr>
+      <w:docPartBody>
+        <w:p>
+          <w:pPr>
+            <w:pStyle w:val="CE4A7ED55B2A4EFF8CC251A98954C187"/>
+          </w:pPr>
+          <w:r>
+            <w:rPr>
+              <w:rStyle w:val="PlaceholderText"/>
+            </w:rPr>
+            <w:t>Click or tap here to enter text.</w:t>
+          </w:r>
+        </w:p>
+      </w:docPartBody>
+    </w:docPart>
+    <w:docPart>
+      <w:docPartPr>
+        <w:name w:val="3EAA532E3AD84C5291FF1E8D966A9CFA"/>
+        <w:category>
+          <w:name w:val="General"/>
+          <w:gallery w:val="placeholder"/>
+        </w:category>
+        <w:types>
+          <w:type w:val="bbPlcHdr"/>
+        </w:types>
+        <w:behaviors>
+          <w:behavior w:val="content"/>
+        </w:behaviors>
+        <w:guid w:val="{6912D619-C2F7-4074-B4FE-9FEBD4D52DB4}"/>
+      </w:docPartPr>
+      <w:docPartBody>
+        <w:p>
+          <w:pPr>
+            <w:pStyle w:val="3EAA532E3AD84C5291FF1E8D966A9CFA"/>
+          </w:pPr>
+          <w:r>
+            <w:rPr>
+              <w:rStyle w:val="PlaceholderText"/>
+            </w:rPr>
+            <w:t>Click here to enter text.</w:t>
+          </w:r>
+        </w:p>
+      </w:docPartBody>
+    </w:docPart>
+    <w:docPart>
+      <w:docPartPr>
+        <w:name w:val="BCB950BD74C24461912BE8EF0173E24E"/>
+        <w:category>
+          <w:name w:val="General"/>
+          <w:gallery w:val="placeholder"/>
+        </w:category>
+        <w:types>
+          <w:type w:val="bbPlcHdr"/>
+        </w:types>
+        <w:behaviors>
+          <w:behavior w:val="content"/>
+        </w:behaviors>
+        <w:guid w:val="{C244CAC6-7A87-4418-BB6A-FDDF51849094}"/>
+      </w:docPartPr>
+      <w:docPartBody>
+        <w:p>
+          <w:pPr>
+            <w:pStyle w:val="BCB950BD74C24461912BE8EF0173E24E"/>
+          </w:pPr>
+          <w:r>
+            <w:rPr>
+              <w:rStyle w:val="PlaceholderText"/>
+            </w:rPr>
+            <w:t>Click or tap here to enter text.</w:t>
+          </w:r>
+        </w:p>
+      </w:docPartBody>
+    </w:docPart>
+    <w:docPart>
+      <w:docPartPr>
+        <w:name w:val="D639302546694842B6B968BE2C6DA242"/>
+        <w:category>
+          <w:name w:val="General"/>
+          <w:gallery w:val="placeholder"/>
+        </w:category>
+        <w:types>
+          <w:type w:val="bbPlcHdr"/>
+        </w:types>
+        <w:behaviors>
+          <w:behavior w:val="content"/>
+        </w:behaviors>
+        <w:guid w:val="{5E6BAFFD-3422-41A0-8535-F9F49E0B2EAB}"/>
+      </w:docPartPr>
+      <w:docPartBody>
+        <w:p>
+          <w:pPr>
+            <w:pStyle w:val="D639302546694842B6B968BE2C6DA242"/>
+          </w:pPr>
+          <w:r>
+            <w:rPr>
+              <w:rStyle w:val="PlaceholderText"/>
+            </w:rPr>
+            <w:t>Click here to enter text.</w:t>
+          </w:r>
+        </w:p>
+      </w:docPartBody>
+    </w:docPart>
+    <w:docPart>
+      <w:docPartPr>
+        <w:name w:val="66294AB6C9B34727ABD32C7DF7ACAC5C"/>
+        <w:category>
+          <w:name w:val="General"/>
+          <w:gallery w:val="placeholder"/>
+        </w:category>
+        <w:types>
+          <w:type w:val="bbPlcHdr"/>
+        </w:types>
+        <w:behaviors>
+          <w:behavior w:val="content"/>
+        </w:behaviors>
+        <w:guid w:val="{5D97C355-C47B-4B21-96B0-73481F141BCE}"/>
+      </w:docPartPr>
+      <w:docPartBody>
+        <w:p>
+          <w:pPr>
+            <w:pStyle w:val="66294AB6C9B34727ABD32C7DF7ACAC5C"/>
+          </w:pPr>
+          <w:r>
+            <w:rPr>
+              <w:rStyle w:val="PlaceholderText"/>
+            </w:rPr>
+            <w:t>Click or tap here to enter text.</w:t>
+          </w:r>
+        </w:p>
+      </w:docPartBody>
+    </w:docPart>
+    <w:docPart>
+      <w:docPartPr>
+        <w:name w:val="EF3AB7A73B164112BB3A31252F732278"/>
+        <w:category>
+          <w:name w:val="General"/>
+          <w:gallery w:val="placeholder"/>
+        </w:category>
+        <w:types>
+          <w:type w:val="bbPlcHdr"/>
+        </w:types>
+        <w:behaviors>
+          <w:behavior w:val="content"/>
+        </w:behaviors>
+        <w:guid w:val="{5213FF20-E724-4ADF-9681-30D77192E15C}"/>
+      </w:docPartPr>
+      <w:docPartBody>
+        <w:p>
+          <w:pPr>
+            <w:pStyle w:val="EF3AB7A73B164112BB3A31252F732278"/>
+          </w:pPr>
+          <w:r>
+            <w:rPr>
+              <w:rStyle w:val="PlaceholderText"/>
+            </w:rPr>
+            <w:t>Click here to enter text.</w:t>
+          </w:r>
+        </w:p>
+      </w:docPartBody>
+    </w:docPart>
+    <w:docPart>
+      <w:docPartPr>
+        <w:name w:val="F3AF46143269431DB0F8679571A87F7C"/>
+        <w:category>
+          <w:name w:val="General"/>
+          <w:gallery w:val="placeholder"/>
+        </w:category>
+        <w:types>
+          <w:type w:val="bbPlcHdr"/>
+        </w:types>
+        <w:behaviors>
+          <w:behavior w:val="content"/>
+        </w:behaviors>
+        <w:guid w:val="{66FA8197-205F-4D2A-97E1-0C92C011F95D}"/>
+      </w:docPartPr>
+      <w:docPartBody>
+        <w:p>
+          <w:pPr>
+            <w:pStyle w:val="F3AF46143269431DB0F8679571A87F7C"/>
+          </w:pPr>
+          <w:r>
+            <w:rPr>
+              <w:rStyle w:val="PlaceholderText"/>
+            </w:rPr>
+            <w:t>Click or tap here to enter text.</w:t>
+          </w:r>
+        </w:p>
+      </w:docPartBody>
+    </w:docPart>
+    <w:docPart>
+      <w:docPartPr>
+        <w:name w:val="EE94D2213A8E4A2D98A9892EDE6E497C"/>
+        <w:category>
+          <w:name w:val="General"/>
+          <w:gallery w:val="placeholder"/>
+        </w:category>
+        <w:types>
+          <w:type w:val="bbPlcHdr"/>
+        </w:types>
+        <w:behaviors>
+          <w:behavior w:val="content"/>
+        </w:behaviors>
+        <w:guid w:val="{7A7C8F0D-951F-41DD-B24A-C5627AAD389F}"/>
+      </w:docPartPr>
+      <w:docPartBody>
+        <w:p>
+          <w:pPr>
+            <w:pStyle w:val="EE94D2213A8E4A2D98A9892EDE6E497C"/>
+          </w:pPr>
+          <w:r>
+            <w:rPr>
+              <w:rStyle w:val="PlaceholderText"/>
+            </w:rPr>
+            <w:t>Click here to enter text.</w:t>
+          </w:r>
+        </w:p>
+      </w:docPartBody>
+    </w:docPart>
+    <w:docPart>
+      <w:docPartPr>
+        <w:name w:val="80D789BDE23045B28D2D4F96B3FDF80D"/>
+        <w:category>
+          <w:name w:val="General"/>
+          <w:gallery w:val="placeholder"/>
+        </w:category>
+        <w:types>
+          <w:type w:val="bbPlcHdr"/>
+        </w:types>
+        <w:behaviors>
+          <w:behavior w:val="content"/>
+        </w:behaviors>
+        <w:guid w:val="{D6875A28-F6BB-4515-A8E3-1CE6C59FD981}"/>
+      </w:docPartPr>
+      <w:docPartBody>
+        <w:p>
+          <w:pPr>
+            <w:pStyle w:val="80D789BDE23045B28D2D4F96B3FDF80D"/>
+          </w:pPr>
+          <w:r>
+            <w:rPr>
+              <w:rStyle w:val="PlaceholderText"/>
+            </w:rPr>
+            <w:t>Click or tap here to enter text.</w:t>
+          </w:r>
+        </w:p>
+      </w:docPartBody>
+    </w:docPart>
+    <w:docPart>
+      <w:docPartPr>
+        <w:name w:val="5830E709146C40B08CA722AB00926B56"/>
+        <w:category>
+          <w:name w:val="General"/>
+          <w:gallery w:val="placeholder"/>
+        </w:category>
+        <w:types>
+          <w:type w:val="bbPlcHdr"/>
+        </w:types>
+        <w:behaviors>
+          <w:behavior w:val="content"/>
+        </w:behaviors>
+        <w:guid w:val="{E0467D1C-519E-4B35-98BA-4115970F7D53}"/>
+      </w:docPartPr>
+      <w:docPartBody>
+        <w:p>
+          <w:pPr>
+            <w:pStyle w:val="5830E709146C40B08CA722AB00926B56"/>
+          </w:pPr>
+          <w:r>
+            <w:rPr>
+              <w:rStyle w:val="PlaceholderText"/>
+            </w:rPr>
+            <w:t>Click or tap here to enter text.</w:t>
+          </w:r>
+        </w:p>
+      </w:docPartBody>
+    </w:docPart>
   </w:docParts>
 </w:glossaryDocument>
 </file>
@@ -5172,10 +5199,12 @@
     <w:rsid w:val="00023B25"/>
     <w:rsid w:val="000547DB"/>
     <w:rsid w:val="0007573D"/>
+    <w:rsid w:val="00080165"/>
     <w:rsid w:val="002368E7"/>
     <w:rsid w:val="0026316B"/>
     <w:rsid w:val="003C2E69"/>
     <w:rsid w:val="004250AD"/>
+    <w:rsid w:val="00474F08"/>
     <w:rsid w:val="004B268C"/>
     <w:rsid w:val="00514246"/>
     <w:rsid w:val="005215F5"/>
@@ -5643,7 +5672,7 @@
     <w:basedOn w:val="DefaultParagraphFont"/>
     <w:uiPriority w:val="99"/>
     <w:semiHidden/>
-    <w:rsid w:val="004250AD"/>
+    <w:rsid w:val="00474F08"/>
     <w:rPr>
       <w:color w:val="808080"/>
     </w:rPr>
@@ -6075,6 +6104,82 @@
   <w:style w:type="paragraph" w:customStyle="1" w:styleId="E4A32203D71D47A2A0382F22622D8952">
     <w:name w:val="E4A32203D71D47A2A0382F22622D8952"/>
     <w:rsid w:val="00B6054F"/>
+  </w:style>
+  <w:style w:type="paragraph" w:customStyle="1" w:styleId="FF4456C29F2E4BA181A95ABF97D621A5">
+    <w:name w:val="FF4456C29F2E4BA181A95ABF97D621A5"/>
+    <w:rsid w:val="00474F08"/>
+  </w:style>
+  <w:style w:type="paragraph" w:customStyle="1" w:styleId="EDC711B555184973A99C86359686985E">
+    <w:name w:val="EDC711B555184973A99C86359686985E"/>
+    <w:rsid w:val="00474F08"/>
+  </w:style>
+  <w:style w:type="paragraph" w:customStyle="1" w:styleId="DEC485B7659843AE99FAEFF74C855578">
+    <w:name w:val="DEC485B7659843AE99FAEFF74C855578"/>
+    <w:rsid w:val="00474F08"/>
+  </w:style>
+  <w:style w:type="paragraph" w:customStyle="1" w:styleId="EF4B19C62F0443909E39E9A4C9BDF89C">
+    <w:name w:val="EF4B19C62F0443909E39E9A4C9BDF89C"/>
+    <w:rsid w:val="00474F08"/>
+  </w:style>
+  <w:style w:type="paragraph" w:customStyle="1" w:styleId="46A89D960CBC432ABA90B813630B3480">
+    <w:name w:val="46A89D960CBC432ABA90B813630B3480"/>
+    <w:rsid w:val="00474F08"/>
+  </w:style>
+  <w:style w:type="paragraph" w:customStyle="1" w:styleId="00600D83FAAB4BDB844E7926C0E2647C">
+    <w:name w:val="00600D83FAAB4BDB844E7926C0E2647C"/>
+    <w:rsid w:val="00474F08"/>
+  </w:style>
+  <w:style w:type="paragraph" w:customStyle="1" w:styleId="A5497891D444425B92FD7D35FE67F137">
+    <w:name w:val="A5497891D444425B92FD7D35FE67F137"/>
+    <w:rsid w:val="00474F08"/>
+  </w:style>
+  <w:style w:type="paragraph" w:customStyle="1" w:styleId="2FA9998963EA49E683EB9074F0CEA211">
+    <w:name w:val="2FA9998963EA49E683EB9074F0CEA211"/>
+    <w:rsid w:val="00474F08"/>
+  </w:style>
+  <w:style w:type="paragraph" w:customStyle="1" w:styleId="6B79C5FAD1F248C596EC4E15BAC370D3">
+    <w:name w:val="6B79C5FAD1F248C596EC4E15BAC370D3"/>
+    <w:rsid w:val="00474F08"/>
+  </w:style>
+  <w:style w:type="paragraph" w:customStyle="1" w:styleId="CE4A7ED55B2A4EFF8CC251A98954C187">
+    <w:name w:val="CE4A7ED55B2A4EFF8CC251A98954C187"/>
+    <w:rsid w:val="00474F08"/>
+  </w:style>
+  <w:style w:type="paragraph" w:customStyle="1" w:styleId="3EAA532E3AD84C5291FF1E8D966A9CFA">
+    <w:name w:val="3EAA532E3AD84C5291FF1E8D966A9CFA"/>
+    <w:rsid w:val="00474F08"/>
+  </w:style>
+  <w:style w:type="paragraph" w:customStyle="1" w:styleId="BCB950BD74C24461912BE8EF0173E24E">
+    <w:name w:val="BCB950BD74C24461912BE8EF0173E24E"/>
+    <w:rsid w:val="00474F08"/>
+  </w:style>
+  <w:style w:type="paragraph" w:customStyle="1" w:styleId="D639302546694842B6B968BE2C6DA242">
+    <w:name w:val="D639302546694842B6B968BE2C6DA242"/>
+    <w:rsid w:val="00474F08"/>
+  </w:style>
+  <w:style w:type="paragraph" w:customStyle="1" w:styleId="66294AB6C9B34727ABD32C7DF7ACAC5C">
+    <w:name w:val="66294AB6C9B34727ABD32C7DF7ACAC5C"/>
+    <w:rsid w:val="00474F08"/>
+  </w:style>
+  <w:style w:type="paragraph" w:customStyle="1" w:styleId="EF3AB7A73B164112BB3A31252F732278">
+    <w:name w:val="EF3AB7A73B164112BB3A31252F732278"/>
+    <w:rsid w:val="00474F08"/>
+  </w:style>
+  <w:style w:type="paragraph" w:customStyle="1" w:styleId="F3AF46143269431DB0F8679571A87F7C">
+    <w:name w:val="F3AF46143269431DB0F8679571A87F7C"/>
+    <w:rsid w:val="00474F08"/>
+  </w:style>
+  <w:style w:type="paragraph" w:customStyle="1" w:styleId="EE94D2213A8E4A2D98A9892EDE6E497C">
+    <w:name w:val="EE94D2213A8E4A2D98A9892EDE6E497C"/>
+    <w:rsid w:val="00474F08"/>
+  </w:style>
+  <w:style w:type="paragraph" w:customStyle="1" w:styleId="80D789BDE23045B28D2D4F96B3FDF80D">
+    <w:name w:val="80D789BDE23045B28D2D4F96B3FDF80D"/>
+    <w:rsid w:val="00474F08"/>
+  </w:style>
+  <w:style w:type="paragraph" w:customStyle="1" w:styleId="5830E709146C40B08CA722AB00926B56">
+    <w:name w:val="5830E709146C40B08CA722AB00926B56"/>
+    <w:rsid w:val="00474F08"/>
   </w:style>
 </w:styles>
 </file>
@@ -6913,7 +7018,7 @@
 </file>
 
 <file path=customXml/itemProps2.xml><?xml version="1.0" encoding="utf-8"?>
-<ds:datastoreItem xmlns:ds="http://schemas.openxmlformats.org/officeDocument/2006/customXml" ds:itemID="{9BAC7221-7B5E-4197-AF38-A597E2E95CC4}">
+<ds:datastoreItem xmlns:ds="http://schemas.openxmlformats.org/officeDocument/2006/customXml" ds:itemID="{CBFE6853-DC54-43A6-A7F9-D0ABA474B080}">
   <ds:schemaRefs>
     <ds:schemaRef ds:uri="http://schemas.openxmlformats.org/officeDocument/2006/bibliography"/>
   </ds:schemaRefs>

</xml_diff>

<commit_message>
sales invoice report changes
</commit_message>
<xml_diff>
--- a/Reports/StandardSalesInvoice.docx
+++ b/Reports/StandardSalesInvoice.docx
@@ -985,6 +985,9 @@
         </w:tc>
       </w:tr>
       <w:tr>
+        <w:trPr>
+          <w:trHeight w:val="882"/>
+        </w:trPr>
         <w:sdt>
           <w:sdtPr>
             <w:alias w:val="#Nav: /Header/DueDate"/>
@@ -1005,6 +1008,7 @@
               <w:p>
                 <w:pPr>
                   <w:pStyle w:val="NoSpacing"/>
+                  <w:spacing w:after="100" w:afterAutospacing="1"/>
                   <w:contextualSpacing/>
                 </w:pPr>
                 <w:r>
@@ -1204,7 +1208,6 @@
                 <w:sz w:val="20"/>
               </w:rPr>
             </w:pPr>
-            <w:bookmarkStart w:name="_GoBack" w:colFirst="3" w:colLast="3" w:id="0"/>
             <w:r>
               <w:rPr>
                 <w:sz w:val="22"/>
@@ -1405,7 +1408,6 @@
                       <w:p>
                         <w:pPr>
                           <w:pStyle w:val="LeftAlign"/>
-                          <w:spacing w:after="0"/>
                         </w:pPr>
                         <w:r>
                           <w:t>TBMSDescription2</w:t>
@@ -1695,7 +1697,6 @@
           </w:sdtContent>
         </w:sdt>
       </w:tr>
-      <w:bookmarkEnd w:id="0"/>
     </w:tbl>
     <w:p>
       <w:pPr>
@@ -5285,21 +5286,21 @@
     <w:charset w:val="00"/>
     <w:family w:val="swiss"/>
     <w:pitch w:val="variable"/>
-    <w:sig w:usb0="E0002AFF" w:usb1="4000ACFF" w:usb2="00000001" w:usb3="00000000" w:csb0="000001FF" w:csb1="00000000"/>
+    <w:sig w:usb0="E0002AFF" w:usb1="C000247B" w:usb2="00000009" w:usb3="00000000" w:csb0="000001FF" w:csb1="00000000"/>
   </w:font>
   <w:font w:name="Times New Roman">
     <w:panose1 w:val="02020603050405020304"/>
     <w:charset w:val="00"/>
     <w:family w:val="roman"/>
     <w:pitch w:val="variable"/>
-    <w:sig w:usb0="E0002AFF" w:usb1="C0007843" w:usb2="00000009" w:usb3="00000000" w:csb0="000001FF" w:csb1="00000000"/>
+    <w:sig w:usb0="E0002EFF" w:usb1="C000785B" w:usb2="00000009" w:usb3="00000000" w:csb0="000001FF" w:csb1="00000000"/>
   </w:font>
   <w:font w:name="Calibri Light">
     <w:panose1 w:val="020F0302020204030204"/>
     <w:charset w:val="00"/>
     <w:family w:val="swiss"/>
     <w:pitch w:val="variable"/>
-    <w:sig w:usb0="A0002AEF" w:usb1="4000207B" w:usb2="00000000" w:usb3="00000000" w:csb0="000001FF" w:csb1="00000000"/>
+    <w:sig w:usb0="E0002AFF" w:usb1="C000247B" w:usb2="00000009" w:usb3="00000000" w:csb0="000001FF" w:csb1="00000000"/>
   </w:font>
 </w:fonts>
 </file>
@@ -5328,6 +5329,7 @@
     <w:rsid w:val="002368E7"/>
     <w:rsid w:val="0026316B"/>
     <w:rsid w:val="00330A3D"/>
+    <w:rsid w:val="003440DA"/>
     <w:rsid w:val="003C2E69"/>
     <w:rsid w:val="004250AD"/>
     <w:rsid w:val="00474F08"/>
@@ -5350,6 +5352,7 @@
     <w:rsid w:val="00C35E0B"/>
     <w:rsid w:val="00CB53E5"/>
     <w:rsid w:val="00D257B5"/>
+    <w:rsid w:val="00D40E65"/>
     <w:rsid w:val="00D46234"/>
     <w:rsid w:val="00DA04AC"/>
     <w:rsid w:val="00E14A35"/>
@@ -7253,7 +7256,7 @@
 </file>
 
 <file path=customXml/itemProps2.xml><?xml version="1.0" encoding="utf-8"?>
-<ds:datastoreItem xmlns:ds="http://schemas.openxmlformats.org/officeDocument/2006/customXml" ds:itemID="{9E966942-7203-4013-AF73-561218FFEA60}">
+<ds:datastoreItem xmlns:ds="http://schemas.openxmlformats.org/officeDocument/2006/customXml" ds:itemID="{8141CA80-45BA-4A03-9AB3-F1E778F190E2}">
   <ds:schemaRefs>
     <ds:schemaRef ds:uri="http://schemas.openxmlformats.org/officeDocument/2006/bibliography"/>
   </ds:schemaRefs>

</xml_diff>